<commit_message>
Updated Design Specs Doc
Added System Sequence Diagram
</commit_message>
<xml_diff>
--- a/Design Specification/Computech Corporation - Design Specifications.docx
+++ b/Design Specification/Computech Corporation - Design Specifications.docx
@@ -1,6 +1,6 @@
 
 <file path=word/document.xml><?xml version="1.0" encoding="utf-8"?>
-<w:document xmlns:wpc="http://schemas.microsoft.com/office/word/2010/wordprocessingCanvas" xmlns:mc="http://schemas.openxmlformats.org/markup-compatibility/2006" xmlns:o="urn:schemas-microsoft-com:office:office" xmlns:r="http://schemas.openxmlformats.org/officeDocument/2006/relationships" xmlns:m="http://schemas.openxmlformats.org/officeDocument/2006/math" xmlns:v="urn:schemas-microsoft-com:vml" xmlns:wp14="http://schemas.microsoft.com/office/word/2010/wordprocessingDrawing" xmlns:wp="http://schemas.openxmlformats.org/drawingml/2006/wordprocessingDrawing" xmlns:w10="urn:schemas-microsoft-com:office:word" xmlns:w="http://schemas.openxmlformats.org/wordprocessingml/2006/main" xmlns:w14="http://schemas.microsoft.com/office/word/2010/wordml" xmlns:wpg="http://schemas.microsoft.com/office/word/2010/wordprocessingGroup" xmlns:wpi="http://schemas.microsoft.com/office/word/2010/wordprocessingInk" xmlns:wne="http://schemas.microsoft.com/office/word/2006/wordml" xmlns:wps="http://schemas.microsoft.com/office/word/2010/wordprocessingShape" mc:Ignorable="w14 wp14">
+<w:document xmlns:wpc="http://schemas.microsoft.com/office/word/2010/wordprocessingCanvas" xmlns:mo="http://schemas.microsoft.com/office/mac/office/2008/main" xmlns:mc="http://schemas.openxmlformats.org/markup-compatibility/2006" xmlns:mv="urn:schemas-microsoft-com:mac:vml" xmlns:o="urn:schemas-microsoft-com:office:office" xmlns:r="http://schemas.openxmlformats.org/officeDocument/2006/relationships" xmlns:m="http://schemas.openxmlformats.org/officeDocument/2006/math" xmlns:v="urn:schemas-microsoft-com:vml" xmlns:wp14="http://schemas.microsoft.com/office/word/2010/wordprocessingDrawing" xmlns:wp="http://schemas.openxmlformats.org/drawingml/2006/wordprocessingDrawing" xmlns:w10="urn:schemas-microsoft-com:office:word" xmlns:w="http://schemas.openxmlformats.org/wordprocessingml/2006/main" xmlns:w14="http://schemas.microsoft.com/office/word/2010/wordml" xmlns:wpg="http://schemas.microsoft.com/office/word/2010/wordprocessingGroup" xmlns:wpi="http://schemas.microsoft.com/office/word/2010/wordprocessingInk" xmlns:wne="http://schemas.microsoft.com/office/word/2006/wordml" xmlns:wps="http://schemas.microsoft.com/office/word/2010/wordprocessingShape" mc:Ignorable="w14 wp14">
   <w:body>
     <w:p>
       <w:pPr>
@@ -102,10 +102,9 @@
           <w:rFonts w:asciiTheme="minorHAnsi" w:hAnsiTheme="minorHAnsi"/>
           <w:noProof/>
           <w:sz w:val="32"/>
-          <w:lang w:bidi="gu-IN"/>
         </w:rPr>
         <w:drawing>
-          <wp:inline distT="0" distB="0" distL="0" distR="0" wp14:anchorId="58698596" wp14:editId="6336A900">
+          <wp:inline distT="0" distB="0" distL="0" distR="0" wp14:anchorId="0D348E76" wp14:editId="3449ED7B">
             <wp:extent cx="2087592" cy="430994"/>
             <wp:effectExtent l="0" t="0" r="0" b="7620"/>
             <wp:docPr id="1" name="Picture 1" descr="C:\Users\Simul\Desktop\Winter 2015\CSC 4996\MVC App\User Login\User Login\Content\Images\computech logo.png"/>
@@ -165,10 +164,9 @@
         <w:rPr>
           <w:rFonts w:asciiTheme="minorHAnsi" w:hAnsiTheme="minorHAnsi"/>
           <w:noProof/>
-          <w:lang w:bidi="gu-IN"/>
         </w:rPr>
         <w:drawing>
-          <wp:inline distT="0" distB="0" distL="0" distR="0" wp14:anchorId="42FE5937" wp14:editId="32B16241">
+          <wp:inline distT="0" distB="0" distL="0" distR="0" wp14:anchorId="13284C65" wp14:editId="0C0787D3">
             <wp:extent cx="957532" cy="957532"/>
             <wp:effectExtent l="0" t="0" r="0" b="0"/>
             <wp:docPr id="2" name="Picture 2" descr="http://content.fathead.com/products/61/61-61270.jpg"/>
@@ -436,21 +434,12 @@
           <w:sz w:val="32"/>
         </w:rPr>
       </w:pPr>
-      <w:proofErr w:type="spellStart"/>
       <w:r>
         <w:rPr>
           <w:rFonts w:asciiTheme="minorHAnsi" w:hAnsiTheme="minorHAnsi"/>
           <w:sz w:val="32"/>
         </w:rPr>
-        <w:t>Gagandeep</w:t>
-      </w:r>
-      <w:proofErr w:type="spellEnd"/>
-      <w:r>
-        <w:rPr>
-          <w:rFonts w:asciiTheme="minorHAnsi" w:hAnsiTheme="minorHAnsi"/>
-          <w:sz w:val="32"/>
-        </w:rPr>
-        <w:t xml:space="preserve"> Singh</w:t>
+        <w:t>Gagandeep Singh</w:t>
       </w:r>
     </w:p>
     <w:p>
@@ -2555,15 +2544,7 @@
           <w:sz w:val="22"/>
           <w:szCs w:val="22"/>
         </w:rPr>
-        <w:t xml:space="preserve"> </w:t>
-      </w:r>
-      <w:r>
-        <w:rPr>
-          <w:rFonts w:asciiTheme="minorHAnsi" w:hAnsiTheme="minorHAnsi"/>
-          <w:sz w:val="22"/>
-          <w:szCs w:val="22"/>
-        </w:rPr>
-        <w:t>User can search for various jobs available. When the user opens the website, the home page will show featured jobs with an option to conduct a job search. Users can also conduct a search for the same jobs once logged into their profiles.</w:t>
+        <w:t xml:space="preserve"> User can search for various jobs available. When the user opens the website, the home page will show featured jobs with an option to conduct a job search. Users can also conduct a search for the same jobs once logged into their profiles.</w:t>
       </w:r>
     </w:p>
     <w:p>
@@ -2783,7 +2764,7 @@
         <w:rPr>
           <w:rFonts w:asciiTheme="minorHAnsi" w:hAnsiTheme="minorHAnsi"/>
         </w:rPr>
-        <w:object w:dxaOrig="10246" w:dyaOrig="705">
+        <w:object w:dxaOrig="10246" w:dyaOrig="705" w14:anchorId="17F267EC">
           <v:shapetype id="_x0000_t75" coordsize="21600,21600" o:spt="75" o:preferrelative="t" path="m@4@5l@4@11@9@11@9@5xe" filled="f" stroked="f">
             <v:stroke joinstyle="miter"/>
             <v:formulas>
@@ -2803,10 +2784,10 @@
             <v:path o:extrusionok="f" gradientshapeok="t" o:connecttype="rect"/>
             <o:lock v:ext="edit" aspectratio="t"/>
           </v:shapetype>
-          <v:shape id="_x0000_i1026" type="#_x0000_t75" style="width:468pt;height:31.9pt" o:ole="">
+          <v:shape id="_x0000_i1025" type="#_x0000_t75" style="width:468.45pt;height:31.9pt" o:ole="">
             <v:imagedata r:id="rId16" o:title=""/>
           </v:shape>
-          <o:OLEObject Type="Embed" ProgID="Visio.Drawing.15" ShapeID="_x0000_i1026" DrawAspect="Content" ObjectID="_1487101870" r:id="rId17"/>
+          <o:OLEObject Type="Embed" ProgID="Visio.Drawing.15" ShapeID="_x0000_i1025" DrawAspect="Content" ObjectID="_1361033072" r:id="rId17"/>
         </w:object>
       </w:r>
     </w:p>
@@ -3053,6 +3034,7 @@
           <w:sz w:val="22"/>
           <w:szCs w:val="22"/>
         </w:rPr>
+        <w:lastRenderedPageBreak/>
         <w:t>Description:</w:t>
       </w:r>
       <w:r>
@@ -3088,7 +3070,6 @@
           <w:sz w:val="22"/>
           <w:szCs w:val="22"/>
         </w:rPr>
-        <w:lastRenderedPageBreak/>
         <w:t xml:space="preserve">Trigger: </w:t>
       </w:r>
       <w:r>
@@ -3273,11 +3254,11 @@
     </w:p>
     <w:p>
       <w:r>
-        <w:object w:dxaOrig="9976" w:dyaOrig="705">
-          <v:shape id="_x0000_i1027" type="#_x0000_t75" style="width:468pt;height:33.3pt" o:ole="">
+        <w:object w:dxaOrig="9976" w:dyaOrig="705" w14:anchorId="49897A09">
+          <v:shape id="_x0000_i1026" type="#_x0000_t75" style="width:467.55pt;height:33.7pt" o:ole="">
             <v:imagedata r:id="rId18" o:title=""/>
           </v:shape>
-          <o:OLEObject Type="Embed" ProgID="Visio.Drawing.15" ShapeID="_x0000_i1027" DrawAspect="Content" ObjectID="_1487101871" r:id="rId19"/>
+          <o:OLEObject Type="Embed" ProgID="Visio.Drawing.15" ShapeID="_x0000_i1026" DrawAspect="Content" ObjectID="_1361033073" r:id="rId19"/>
         </w:object>
       </w:r>
     </w:p>
@@ -3414,24 +3395,22 @@
         </w:rPr>
       </w:pPr>
     </w:p>
-    <w:bookmarkStart w:id="12" w:name="_GoBack"/>
-    <w:p>
-      <w:pPr>
-        <w:rPr>
-          <w:rFonts w:asciiTheme="minorHAnsi" w:hAnsiTheme="minorHAnsi"/>
-          <w:sz w:val="22"/>
-          <w:szCs w:val="22"/>
-        </w:rPr>
-      </w:pPr>
-      <w:r>
-        <w:object w:dxaOrig="11685" w:dyaOrig="2955">
-          <v:shape id="_x0000_i1028" type="#_x0000_t75" style="width:468pt;height:118.2pt" o:ole="">
+    <w:p>
+      <w:pPr>
+        <w:rPr>
+          <w:rFonts w:asciiTheme="minorHAnsi" w:hAnsiTheme="minorHAnsi"/>
+          <w:sz w:val="22"/>
+          <w:szCs w:val="22"/>
+        </w:rPr>
+      </w:pPr>
+      <w:r>
+        <w:object w:dxaOrig="11685" w:dyaOrig="2955" w14:anchorId="3A1B990A">
+          <v:shape id="_x0000_i1027" type="#_x0000_t75" style="width:467.55pt;height:118.5pt" o:ole="">
             <v:imagedata r:id="rId20" o:title=""/>
           </v:shape>
-          <o:OLEObject Type="Embed" ProgID="Visio.Drawing.15" ShapeID="_x0000_i1028" DrawAspect="Content" ObjectID="_1487101872" r:id="rId21"/>
+          <o:OLEObject Type="Embed" ProgID="Visio.Drawing.15" ShapeID="_x0000_i1027" DrawAspect="Content" ObjectID="_1361033074" r:id="rId21"/>
         </w:object>
       </w:r>
-      <w:bookmarkEnd w:id="12"/>
     </w:p>
     <w:p>
       <w:pPr>
@@ -3494,6 +3473,78 @@
           <w:rFonts w:asciiTheme="minorHAnsi" w:hAnsiTheme="minorHAnsi"/>
         </w:rPr>
       </w:pPr>
+    </w:p>
+    <w:p>
+      <w:pPr>
+        <w:pStyle w:val="Heading2"/>
+        <w:rPr>
+          <w:rFonts w:asciiTheme="minorHAnsi" w:hAnsiTheme="minorHAnsi"/>
+        </w:rPr>
+      </w:pPr>
+    </w:p>
+    <w:p>
+      <w:pPr>
+        <w:pStyle w:val="Heading2"/>
+        <w:rPr>
+          <w:rFonts w:asciiTheme="minorHAnsi" w:hAnsiTheme="minorHAnsi"/>
+        </w:rPr>
+      </w:pPr>
+    </w:p>
+    <w:p>
+      <w:pPr>
+        <w:pStyle w:val="Heading2"/>
+        <w:rPr>
+          <w:rFonts w:asciiTheme="minorHAnsi" w:hAnsiTheme="minorHAnsi"/>
+        </w:rPr>
+      </w:pPr>
+    </w:p>
+    <w:p>
+      <w:pPr>
+        <w:pStyle w:val="Heading2"/>
+        <w:rPr>
+          <w:rFonts w:asciiTheme="minorHAnsi" w:hAnsiTheme="minorHAnsi"/>
+        </w:rPr>
+      </w:pPr>
+    </w:p>
+    <w:p>
+      <w:pPr>
+        <w:pStyle w:val="Heading2"/>
+        <w:rPr>
+          <w:rFonts w:asciiTheme="minorHAnsi" w:hAnsiTheme="minorHAnsi"/>
+        </w:rPr>
+      </w:pPr>
+    </w:p>
+    <w:p>
+      <w:pPr>
+        <w:pStyle w:val="Heading2"/>
+        <w:rPr>
+          <w:rFonts w:asciiTheme="minorHAnsi" w:hAnsiTheme="minorHAnsi"/>
+        </w:rPr>
+      </w:pPr>
+    </w:p>
+    <w:p>
+      <w:pPr>
+        <w:pStyle w:val="Heading2"/>
+        <w:rPr>
+          <w:rFonts w:asciiTheme="minorHAnsi" w:hAnsiTheme="minorHAnsi"/>
+        </w:rPr>
+      </w:pPr>
+    </w:p>
+    <w:p>
+      <w:pPr>
+        <w:pStyle w:val="Heading2"/>
+        <w:rPr>
+          <w:rFonts w:asciiTheme="minorHAnsi" w:hAnsiTheme="minorHAnsi"/>
+        </w:rPr>
+      </w:pPr>
+    </w:p>
+    <w:p>
+      <w:pPr>
+        <w:pStyle w:val="Heading2"/>
+        <w:rPr>
+          <w:rFonts w:asciiTheme="minorHAnsi" w:hAnsiTheme="minorHAnsi"/>
+        </w:rPr>
+      </w:pPr>
       <w:r>
         <w:rPr>
           <w:rFonts w:asciiTheme="minorHAnsi" w:hAnsiTheme="minorHAnsi"/>
@@ -3501,6 +3552,56 @@
         <w:t>4.2 Sequence Diagram</w:t>
       </w:r>
     </w:p>
+    <w:p/>
+    <w:p>
+      <w:r>
+        <w:rPr>
+          <w:noProof/>
+        </w:rPr>
+        <w:lastRenderedPageBreak/>
+        <w:drawing>
+          <wp:inline distT="0" distB="0" distL="0" distR="0" wp14:anchorId="4FCAF271" wp14:editId="37C3C2C7">
+            <wp:extent cx="7086600" cy="9170939"/>
+            <wp:effectExtent l="0" t="0" r="0" b="0"/>
+            <wp:docPr id="3" name="Picture 3"/>
+            <wp:cNvGraphicFramePr>
+              <a:graphicFrameLocks xmlns:a="http://schemas.openxmlformats.org/drawingml/2006/main" noChangeAspect="1"/>
+            </wp:cNvGraphicFramePr>
+            <a:graphic xmlns:a="http://schemas.openxmlformats.org/drawingml/2006/main">
+              <a:graphicData uri="http://schemas.openxmlformats.org/drawingml/2006/picture">
+                <pic:pic xmlns:pic="http://schemas.openxmlformats.org/drawingml/2006/picture">
+                  <pic:nvPicPr>
+                    <pic:cNvPr id="0" name="MVC Sequence Diagram - Page 1.jpeg"/>
+                    <pic:cNvPicPr/>
+                  </pic:nvPicPr>
+                  <pic:blipFill>
+                    <a:blip r:embed="rId22">
+                      <a:extLst>
+                        <a:ext uri="{28A0092B-C50C-407E-A947-70E740481C1C}">
+                          <a14:useLocalDpi xmlns:a14="http://schemas.microsoft.com/office/drawing/2010/main" val="0"/>
+                        </a:ext>
+                      </a:extLst>
+                    </a:blip>
+                    <a:stretch>
+                      <a:fillRect/>
+                    </a:stretch>
+                  </pic:blipFill>
+                  <pic:spPr>
+                    <a:xfrm>
+                      <a:off x="0" y="0"/>
+                      <a:ext cx="7086600" cy="9170939"/>
+                    </a:xfrm>
+                    <a:prstGeom prst="rect">
+                      <a:avLst/>
+                    </a:prstGeom>
+                  </pic:spPr>
+                </pic:pic>
+              </a:graphicData>
+            </a:graphic>
+          </wp:inline>
+        </w:drawing>
+      </w:r>
+    </w:p>
     <w:p>
       <w:pPr>
         <w:pStyle w:val="Heading2"/>
@@ -3512,10 +3613,15 @@
         <w:rPr>
           <w:rFonts w:asciiTheme="minorHAnsi" w:hAnsiTheme="minorHAnsi"/>
         </w:rPr>
+        <w:lastRenderedPageBreak/>
         <w:t>4.3 Data-flow diagram</w:t>
       </w:r>
     </w:p>
     <w:p>
+      <w:bookmarkStart w:id="12" w:name="_GoBack"/>
+      <w:bookmarkEnd w:id="12"/>
+    </w:p>
+    <w:p>
       <w:pPr>
         <w:pStyle w:val="Heading2"/>
         <w:rPr>
@@ -3553,11 +3659,11 @@
         <w:rPr>
           <w:rFonts w:asciiTheme="minorHAnsi" w:hAnsiTheme="minorHAnsi"/>
         </w:rPr>
-        <w:object w:dxaOrig="9780" w:dyaOrig="7995">
-          <v:shape id="_x0000_i1025" type="#_x0000_t75" style="width:468pt;height:382.4pt" o:ole="">
-            <v:imagedata r:id="rId22" o:title=""/>
+        <w:object w:dxaOrig="9780" w:dyaOrig="7995" w14:anchorId="6C140B15">
+          <v:shape id="_x0000_i1028" type="#_x0000_t75" style="width:467.55pt;height:382.8pt" o:ole="">
+            <v:imagedata r:id="rId23" o:title=""/>
           </v:shape>
-          <o:OLEObject Type="Embed" ProgID="Visio.Drawing.11" ShapeID="_x0000_i1025" DrawAspect="Content" ObjectID="_1487101873" r:id="rId23"/>
+          <o:OLEObject Type="Embed" ProgID="Visio.Drawing.11" ShapeID="_x0000_i1028" DrawAspect="Content" ObjectID="_1361033075" r:id="rId24"/>
         </w:object>
       </w:r>
     </w:p>
@@ -3628,7 +3734,7 @@
 </file>
 
 <file path=word/numbering.xml><?xml version="1.0" encoding="utf-8"?>
-<w:numbering xmlns:wpc="http://schemas.microsoft.com/office/word/2010/wordprocessingCanvas" xmlns:mc="http://schemas.openxmlformats.org/markup-compatibility/2006" xmlns:o="urn:schemas-microsoft-com:office:office" xmlns:r="http://schemas.openxmlformats.org/officeDocument/2006/relationships" xmlns:m="http://schemas.openxmlformats.org/officeDocument/2006/math" xmlns:v="urn:schemas-microsoft-com:vml" xmlns:wp14="http://schemas.microsoft.com/office/word/2010/wordprocessingDrawing" xmlns:wp="http://schemas.openxmlformats.org/drawingml/2006/wordprocessingDrawing" xmlns:w10="urn:schemas-microsoft-com:office:word" xmlns:w="http://schemas.openxmlformats.org/wordprocessingml/2006/main" xmlns:w14="http://schemas.microsoft.com/office/word/2010/wordml" xmlns:wpg="http://schemas.microsoft.com/office/word/2010/wordprocessingGroup" xmlns:wpi="http://schemas.microsoft.com/office/word/2010/wordprocessingInk" xmlns:wne="http://schemas.microsoft.com/office/word/2006/wordml" xmlns:wps="http://schemas.microsoft.com/office/word/2010/wordprocessingShape" mc:Ignorable="w14 wp14">
+<w:numbering xmlns:wpc="http://schemas.microsoft.com/office/word/2010/wordprocessingCanvas" xmlns:mo="http://schemas.microsoft.com/office/mac/office/2008/main" xmlns:mc="http://schemas.openxmlformats.org/markup-compatibility/2006" xmlns:mv="urn:schemas-microsoft-com:mac:vml" xmlns:o="urn:schemas-microsoft-com:office:office" xmlns:r="http://schemas.openxmlformats.org/officeDocument/2006/relationships" xmlns:m="http://schemas.openxmlformats.org/officeDocument/2006/math" xmlns:v="urn:schemas-microsoft-com:vml" xmlns:wp14="http://schemas.microsoft.com/office/word/2010/wordprocessingDrawing" xmlns:wp="http://schemas.openxmlformats.org/drawingml/2006/wordprocessingDrawing" xmlns:w10="urn:schemas-microsoft-com:office:word" xmlns:w="http://schemas.openxmlformats.org/wordprocessingml/2006/main" xmlns:w14="http://schemas.microsoft.com/office/word/2010/wordml" xmlns:wpg="http://schemas.microsoft.com/office/word/2010/wordprocessingGroup" xmlns:wpi="http://schemas.microsoft.com/office/word/2010/wordprocessingInk" xmlns:wne="http://schemas.microsoft.com/office/word/2006/wordml" xmlns:wps="http://schemas.microsoft.com/office/word/2010/wordprocessingShape" mc:Ignorable="w14 wp14">
   <w:abstractNum w:abstractNumId="0">
     <w:nsid w:val="15301793"/>
     <w:multiLevelType w:val="hybridMultilevel"/>
@@ -4617,7 +4723,7 @@
       </w:pPr>
     </w:pPrDefault>
   </w:docDefaults>
-  <w:latentStyles w:defLockedState="0" w:defUIPriority="99" w:defSemiHidden="1" w:defUnhideWhenUsed="1" w:defQFormat="0" w:count="267">
+  <w:latentStyles w:defLockedState="0" w:defUIPriority="99" w:defSemiHidden="1" w:defUnhideWhenUsed="1" w:defQFormat="0" w:count="276">
     <w:lsdException w:name="Normal" w:semiHidden="0" w:uiPriority="0" w:unhideWhenUsed="0" w:qFormat="1"/>
     <w:lsdException w:name="heading 1" w:semiHidden="0" w:uiPriority="0" w:unhideWhenUsed="0" w:qFormat="1"/>
     <w:lsdException w:name="heading 2" w:uiPriority="9" w:qFormat="1"/>
@@ -5082,7 +5188,7 @@
 </file>
 
 <file path=word/stylesWithEffects.xml><?xml version="1.0" encoding="utf-8"?>
-<w:styles xmlns:wpc="http://schemas.microsoft.com/office/word/2010/wordprocessingCanvas" xmlns:mc="http://schemas.openxmlformats.org/markup-compatibility/2006" xmlns:o="urn:schemas-microsoft-com:office:office" xmlns:r="http://schemas.openxmlformats.org/officeDocument/2006/relationships" xmlns:m="http://schemas.openxmlformats.org/officeDocument/2006/math" xmlns:v="urn:schemas-microsoft-com:vml" xmlns:wp14="http://schemas.microsoft.com/office/word/2010/wordprocessingDrawing" xmlns:wp="http://schemas.openxmlformats.org/drawingml/2006/wordprocessingDrawing" xmlns:w10="urn:schemas-microsoft-com:office:word" xmlns:w="http://schemas.openxmlformats.org/wordprocessingml/2006/main" xmlns:w14="http://schemas.microsoft.com/office/word/2010/wordml" xmlns:wpg="http://schemas.microsoft.com/office/word/2010/wordprocessingGroup" xmlns:wpi="http://schemas.microsoft.com/office/word/2010/wordprocessingInk" xmlns:wne="http://schemas.microsoft.com/office/word/2006/wordml" xmlns:wps="http://schemas.microsoft.com/office/word/2010/wordprocessingShape" mc:Ignorable="w14 wp14">
+<w:styles xmlns:wpc="http://schemas.microsoft.com/office/word/2010/wordprocessingCanvas" xmlns:mo="http://schemas.microsoft.com/office/mac/office/2008/main" xmlns:mc="http://schemas.openxmlformats.org/markup-compatibility/2006" xmlns:mv="urn:schemas-microsoft-com:mac:vml" xmlns:o="urn:schemas-microsoft-com:office:office" xmlns:r="http://schemas.openxmlformats.org/officeDocument/2006/relationships" xmlns:m="http://schemas.openxmlformats.org/officeDocument/2006/math" xmlns:v="urn:schemas-microsoft-com:vml" xmlns:wp14="http://schemas.microsoft.com/office/word/2010/wordprocessingDrawing" xmlns:wp="http://schemas.openxmlformats.org/drawingml/2006/wordprocessingDrawing" xmlns:w10="urn:schemas-microsoft-com:office:word" xmlns:w="http://schemas.openxmlformats.org/wordprocessingml/2006/main" xmlns:w14="http://schemas.microsoft.com/office/word/2010/wordml" xmlns:wpg="http://schemas.microsoft.com/office/word/2010/wordprocessingGroup" xmlns:wpi="http://schemas.microsoft.com/office/word/2010/wordprocessingInk" xmlns:wne="http://schemas.microsoft.com/office/word/2006/wordml" xmlns:wps="http://schemas.microsoft.com/office/word/2010/wordprocessingShape" mc:Ignorable="w14 wp14">
   <w:docDefaults>
     <w:rPrDefault>
       <w:rPr>
@@ -5098,7 +5204,7 @@
       </w:pPr>
     </w:pPrDefault>
   </w:docDefaults>
-  <w:latentStyles w:defLockedState="0" w:defUIPriority="99" w:defSemiHidden="1" w:defUnhideWhenUsed="1" w:defQFormat="0" w:count="267">
+  <w:latentStyles w:defLockedState="0" w:defUIPriority="99" w:defSemiHidden="1" w:defUnhideWhenUsed="1" w:defQFormat="0" w:count="276">
     <w:lsdException w:name="Normal" w:semiHidden="0" w:uiPriority="0" w:unhideWhenUsed="0" w:qFormat="1"/>
     <w:lsdException w:name="heading 1" w:semiHidden="0" w:uiPriority="0" w:unhideWhenUsed="0" w:qFormat="1"/>
     <w:lsdException w:name="heading 2" w:uiPriority="9" w:qFormat="1"/>
@@ -5852,7 +5958,7 @@
 </file>
 
 <file path=customXml/itemProps1.xml><?xml version="1.0" encoding="utf-8"?>
-<ds:datastoreItem xmlns:ds="http://schemas.openxmlformats.org/officeDocument/2006/customXml" ds:itemID="{90ABAFA7-1319-488A-A30D-24204FD6A5B7}">
+<ds:datastoreItem xmlns:ds="http://schemas.openxmlformats.org/officeDocument/2006/customXml" ds:itemID="{FFC1A691-D74D-A14E-9A01-788F8663F84A}">
   <ds:schemaRefs>
     <ds:schemaRef ds:uri="http://schemas.openxmlformats.org/officeDocument/2006/bibliography"/>
   </ds:schemaRefs>

</xml_diff>

<commit_message>
Fixed Level 3 DFD names
</commit_message>
<xml_diff>
--- a/Design Specification/Computech Corporation - Design Specifications.docx
+++ b/Design Specification/Computech Corporation - Design Specifications.docx
@@ -4443,43 +4443,7 @@
           <w:sz w:val="22"/>
           <w:szCs w:val="22"/>
         </w:rPr>
-        <w:t xml:space="preserve">Below is a partial UML class diagram illustrating the design of the controllers in the software system.  Note that the lack of relational edged between each class is due to the ASP.NET framework’s low coupling of unrelated software components.  Also note that each method is public, and most return an </w:t>
-      </w:r>
-      <w:proofErr w:type="spellStart"/>
-      <w:r>
-        <w:rPr>
-          <w:rFonts w:asciiTheme="minorHAnsi" w:hAnsiTheme="minorHAnsi"/>
-          <w:sz w:val="22"/>
-          <w:szCs w:val="22"/>
-        </w:rPr>
-        <w:t>ActionResult</w:t>
-      </w:r>
-      <w:proofErr w:type="spellEnd"/>
-      <w:r>
-        <w:rPr>
-          <w:rFonts w:asciiTheme="minorHAnsi" w:hAnsiTheme="minorHAnsi"/>
-          <w:sz w:val="22"/>
-          <w:szCs w:val="22"/>
-        </w:rPr>
-        <w:t xml:space="preserve"> associated with a .</w:t>
-      </w:r>
-      <w:proofErr w:type="spellStart"/>
-      <w:r>
-        <w:rPr>
-          <w:rFonts w:asciiTheme="minorHAnsi" w:hAnsiTheme="minorHAnsi"/>
-          <w:sz w:val="22"/>
-          <w:szCs w:val="22"/>
-        </w:rPr>
-        <w:t>cshtml</w:t>
-      </w:r>
-      <w:proofErr w:type="spellEnd"/>
-      <w:r>
-        <w:rPr>
-          <w:rFonts w:asciiTheme="minorHAnsi" w:hAnsiTheme="minorHAnsi"/>
-          <w:sz w:val="22"/>
-          <w:szCs w:val="22"/>
-        </w:rPr>
-        <w:t xml:space="preserve"> web page, allowing the user to access the content of the application.  The model classes in the application closely follow the field layout of the database, whose diagram is given in section 4.4.</w:t>
+        <w:t>Below is a partial UML class diagram illustrating the design of the controllers in the software system.  Note that the lack of relational edged between each class is due to the ASP.NET framework’s low coupling of unrelated software components.  Also note that each method is public, and most return an ActionResult associated with a .cshtml web page, allowing the user to access the content of the application.  The model classes in the application closely follow the field layout of the database, whose diagram is given in section 4.4.</w:t>
       </w:r>
     </w:p>
     <w:p>
@@ -4783,43 +4747,7 @@
           <w:sz w:val="22"/>
           <w:szCs w:val="22"/>
         </w:rPr>
-        <w:t xml:space="preserve"> with 16 GB of RAM, and the software it runs is an IIS 7.5 webserver and a Microsoft SQL Server 2008 R2 database. This piece of hardware is owned by </w:t>
-      </w:r>
-      <w:proofErr w:type="spellStart"/>
-      <w:r>
-        <w:rPr>
-          <w:rFonts w:asciiTheme="minorHAnsi" w:hAnsiTheme="minorHAnsi"/>
-          <w:sz w:val="22"/>
-          <w:szCs w:val="22"/>
-        </w:rPr>
-        <w:t>Computech</w:t>
-      </w:r>
-      <w:proofErr w:type="spellEnd"/>
-      <w:r>
-        <w:rPr>
-          <w:rFonts w:asciiTheme="minorHAnsi" w:hAnsiTheme="minorHAnsi"/>
-          <w:sz w:val="22"/>
-          <w:szCs w:val="22"/>
-        </w:rPr>
-        <w:t xml:space="preserve"> and is used to receive HTTP requests and provide HTTP responses, ensuring the constant availability of the application.  Additionally, each user of the application will access it using his or her own machine, whether that </w:t>
-      </w:r>
-      <w:proofErr w:type="gramStart"/>
-      <w:r>
-        <w:rPr>
-          <w:rFonts w:asciiTheme="minorHAnsi" w:hAnsiTheme="minorHAnsi"/>
-          <w:sz w:val="22"/>
-          <w:szCs w:val="22"/>
-        </w:rPr>
-        <w:t>be</w:t>
-      </w:r>
-      <w:proofErr w:type="gramEnd"/>
-      <w:r>
-        <w:rPr>
-          <w:rFonts w:asciiTheme="minorHAnsi" w:hAnsiTheme="minorHAnsi"/>
-          <w:sz w:val="22"/>
-          <w:szCs w:val="22"/>
-        </w:rPr>
-        <w:t xml:space="preserve"> in a desktop environment, or through a laptop, smartphone, or tablet.  The desktop or laptop devices supported are limited to any device running a </w:t>
+        <w:t xml:space="preserve"> with 16 GB of RAM, and the software it runs is an IIS 7.5 webserver and a Microsoft SQL Server 2008 R2 database. This piece of hardware is owned by Computech and is used to receive HTTP requests and provide HTTP responses, ensuring the constant availability of the application.  Additionally, each user of the application will access it using his or her own machine, whether that be in a desktop environment, or through a laptop, smartphone, or tablet.  The desktop or laptop devices supported are limited to any device running a </w:t>
       </w:r>
       <w:r>
         <w:rPr>
@@ -4881,7 +4809,7 @@
           <v:shape id="_x0000_i1025" type="#_x0000_t75" style="width:467.2pt;height:137.6pt" o:ole="">
             <v:imagedata r:id="rId19" o:title=""/>
           </v:shape>
-          <o:OLEObject Type="Embed" ProgID="Visio.Drawing.15" ShapeID="_x0000_i1025" DrawAspect="Content" ObjectID="_1361139143" r:id="rId20"/>
+          <o:OLEObject Type="Embed" ProgID="Visio.Drawing.15" ShapeID="_x0000_i1025" DrawAspect="Content" ObjectID="_1361282622" r:id="rId20"/>
         </w:object>
       </w:r>
     </w:p>
@@ -4947,43 +4875,7 @@
           <w:sz w:val="22"/>
           <w:szCs w:val="22"/>
         </w:rPr>
-        <w:t xml:space="preserve">the Model View Controller (MVC) software architecture, a design pattern offered as part of the Microsoft ASP.NET framework.  Since this architecture provides a simple three-tier system for displaying pages and managing data, it is ideal for the needs of EJCA.  Being a web application, EJCA will also require a web service, which will run on a web server.  The EJCA has three controllers, which provide the logic and data processing functionality of the web application.  They are the Home controller, handling the logic of the site’s homepage, the User controller, handling the logic of all user-related activities, and the </w:t>
-      </w:r>
-      <w:proofErr w:type="spellStart"/>
-      <w:r>
-        <w:rPr>
-          <w:rFonts w:asciiTheme="minorHAnsi" w:hAnsiTheme="minorHAnsi"/>
-          <w:sz w:val="22"/>
-          <w:szCs w:val="22"/>
-        </w:rPr>
-        <w:t>JobSearch</w:t>
-      </w:r>
-      <w:proofErr w:type="spellEnd"/>
-      <w:r>
-        <w:rPr>
-          <w:rFonts w:asciiTheme="minorHAnsi" w:hAnsiTheme="minorHAnsi"/>
-          <w:sz w:val="22"/>
-          <w:szCs w:val="22"/>
-        </w:rPr>
-        <w:t xml:space="preserve"> controller, handling the logic of searching for jobs.  Each controller has views it controls, which are displayed to the user as .</w:t>
-      </w:r>
-      <w:proofErr w:type="spellStart"/>
-      <w:r>
-        <w:rPr>
-          <w:rFonts w:asciiTheme="minorHAnsi" w:hAnsiTheme="minorHAnsi"/>
-          <w:sz w:val="22"/>
-          <w:szCs w:val="22"/>
-        </w:rPr>
-        <w:t>cshtml</w:t>
-      </w:r>
-      <w:proofErr w:type="spellEnd"/>
-      <w:r>
-        <w:rPr>
-          <w:rFonts w:asciiTheme="minorHAnsi" w:hAnsiTheme="minorHAnsi"/>
-          <w:sz w:val="22"/>
-          <w:szCs w:val="22"/>
-        </w:rPr>
-        <w:t xml:space="preserve"> web pages.  Additionally, the application uses three user model C# classes to interface with the database, accessing and manipulating user data.  Also, the application makes use of Microsoft’s Entity Framework to provide a model for the jobs database so that users may filter and search for jobs.  From a language perspective, the controllers and models are written in C# and the views are written in CSHTML using the Razor syntax.  For the frontend user interface, the </w:t>
+        <w:t xml:space="preserve">the Model View Controller (MVC) software architecture, a design pattern offered as part of the Microsoft ASP.NET framework.  Since this architecture provides a simple three-tier system for displaying pages and managing data, it is ideal for the needs of EJCA.  Being a web application, EJCA will also require a web service, which will run on a web server.  The EJCA has three controllers, which provide the logic and data processing functionality of the web application.  They are the Home controller, handling the logic of the site’s homepage, the User controller, handling the logic of all user-related activities, and the JobSearch controller, handling the logic of searching for jobs.  Each controller has views it controls, which are displayed to the user as .cshtml web pages.  Additionally, the application uses three user model C# classes to interface with the database, accessing and manipulating user data.  Also, the application makes use of Microsoft’s Entity Framework to provide a model for the jobs database so that users may filter and search for jobs.  From a language perspective, the controllers and models are written in C# and the views are written in CSHTML using the Razor syntax.  For the frontend user interface, the </w:t>
       </w:r>
       <w:r>
         <w:rPr>
@@ -4999,25 +4891,7 @@
           <w:sz w:val="22"/>
           <w:szCs w:val="22"/>
         </w:rPr>
-        <w:t xml:space="preserve"> framework is used both for its professional and modern look and also for its mobile device compatibility.  Bootstrap is accessed by using its Cascading Style Sheets (.</w:t>
-      </w:r>
-      <w:proofErr w:type="spellStart"/>
-      <w:r>
-        <w:rPr>
-          <w:rFonts w:asciiTheme="minorHAnsi" w:hAnsiTheme="minorHAnsi"/>
-          <w:sz w:val="22"/>
-          <w:szCs w:val="22"/>
-        </w:rPr>
-        <w:t>css</w:t>
-      </w:r>
-      <w:proofErr w:type="spellEnd"/>
-      <w:r>
-        <w:rPr>
-          <w:rFonts w:asciiTheme="minorHAnsi" w:hAnsiTheme="minorHAnsi"/>
-          <w:sz w:val="22"/>
-          <w:szCs w:val="22"/>
-        </w:rPr>
-        <w:t xml:space="preserve"> files) and JavaScript library, which allow for an easy mobile rendering when screen pixel widths of under 768px are detected. </w:t>
+        <w:t xml:space="preserve"> framework is used both for its professional and modern look and also for its mobile device compatibility.  Bootstrap is accessed by using its Cascading Style Sheets (.css files) and JavaScript library, which allow for an easy mobile rendering when screen pixel widths of under 768px are detected. </w:t>
       </w:r>
     </w:p>
     <w:p>
@@ -5178,25 +5052,7 @@
           <w:sz w:val="22"/>
           <w:szCs w:val="22"/>
         </w:rPr>
-        <w:t xml:space="preserve">Also, the </w:t>
-      </w:r>
-      <w:proofErr w:type="spellStart"/>
-      <w:r>
-        <w:rPr>
-          <w:rFonts w:asciiTheme="minorHAnsi" w:hAnsiTheme="minorHAnsi"/>
-          <w:sz w:val="22"/>
-          <w:szCs w:val="22"/>
-        </w:rPr>
-        <w:t>Computech</w:t>
-      </w:r>
-      <w:proofErr w:type="spellEnd"/>
-      <w:r>
-        <w:rPr>
-          <w:rFonts w:asciiTheme="minorHAnsi" w:hAnsiTheme="minorHAnsi"/>
-          <w:sz w:val="22"/>
-          <w:szCs w:val="22"/>
-        </w:rPr>
-        <w:t xml:space="preserve"> webserver, IIS 7.5, uses an SSL certificate to authenticate and encrypt data transmitted between users and the site using HTTPS, so that user data flows securely between the client and server.  This is activated for each application use, as the EJCA is coded to request a secure connection channel from the server during the initial handshake.</w:t>
+        <w:t>Also, the Computech webserver, IIS 7.5, uses an SSL certificate to authenticate and encrypt data transmitted between users and the site using HTTPS, so that user data flows securely between the client and server.  This is activated for each application use, as the EJCA is coded to request a secure connection channel from the server during the initial handshake.</w:t>
       </w:r>
     </w:p>
     <w:p/>
@@ -5230,25 +5086,7 @@
           <w:sz w:val="22"/>
           <w:szCs w:val="22"/>
         </w:rPr>
-        <w:t xml:space="preserve">The web application communication architecture consists of the communication between the different components of the software system and the communication between the running application on the user’s device and the </w:t>
-      </w:r>
-      <w:proofErr w:type="spellStart"/>
-      <w:r>
-        <w:rPr>
-          <w:rFonts w:asciiTheme="minorHAnsi" w:hAnsiTheme="minorHAnsi"/>
-          <w:sz w:val="22"/>
-          <w:szCs w:val="22"/>
-        </w:rPr>
-        <w:t>Computech</w:t>
-      </w:r>
-      <w:proofErr w:type="spellEnd"/>
-      <w:r>
-        <w:rPr>
-          <w:rFonts w:asciiTheme="minorHAnsi" w:hAnsiTheme="minorHAnsi"/>
-          <w:sz w:val="22"/>
-          <w:szCs w:val="22"/>
-        </w:rPr>
-        <w:t xml:space="preserve"> server.  The software system utilizes Microsoft’s ASP.NET MVC architecture, so </w:t>
+        <w:t xml:space="preserve">The web application communication architecture consists of the communication between the different components of the software system and the communication between the running application on the user’s device and the Computech server.  The software system utilizes Microsoft’s ASP.NET MVC architecture, so </w:t>
       </w:r>
       <w:r>
         <w:rPr>
@@ -5586,25 +5424,7 @@
           <w:sz w:val="22"/>
           <w:szCs w:val="22"/>
         </w:rPr>
-        <w:t xml:space="preserve">will also be available for use whenever it is run, barring any user internet connectivity problems.  This means that </w:t>
-      </w:r>
-      <w:proofErr w:type="spellStart"/>
-      <w:r>
-        <w:rPr>
-          <w:rFonts w:asciiTheme="minorHAnsi" w:hAnsiTheme="minorHAnsi"/>
-          <w:sz w:val="22"/>
-          <w:szCs w:val="22"/>
-        </w:rPr>
-        <w:t>Computech’s</w:t>
-      </w:r>
-      <w:proofErr w:type="spellEnd"/>
-      <w:r>
-        <w:rPr>
-          <w:rFonts w:asciiTheme="minorHAnsi" w:hAnsiTheme="minorHAnsi"/>
-          <w:sz w:val="22"/>
-          <w:szCs w:val="22"/>
-        </w:rPr>
-        <w:t xml:space="preserve"> webserver will function properly and that the application will not require periods of unavailability due to maintenance needs.</w:t>
+        <w:t>will also be available for use whenever it is run, barring any user internet connectivity problems.  This means that Computech’s webserver will function properly and that the application will not require periods of unavailability due to maintenance needs.</w:t>
       </w:r>
     </w:p>
     <w:p>
@@ -5978,7 +5798,7 @@
           <v:shape id="_x0000_i1026" type="#_x0000_t75" style="width:468pt;height:32pt" o:ole="">
             <v:imagedata r:id="rId21" o:title=""/>
           </v:shape>
-          <o:OLEObject Type="Embed" ProgID="Visio.Drawing.15" ShapeID="_x0000_i1026" DrawAspect="Content" ObjectID="_1361139144" r:id="rId22"/>
+          <o:OLEObject Type="Embed" ProgID="Visio.Drawing.15" ShapeID="_x0000_i1026" DrawAspect="Content" ObjectID="_1361282623" r:id="rId22"/>
         </w:object>
       </w:r>
     </w:p>
@@ -6421,7 +6241,7 @@
           <v:shape id="_x0000_i1027" type="#_x0000_t75" style="width:468pt;height:33.6pt" o:ole="">
             <v:imagedata r:id="rId23" o:title=""/>
           </v:shape>
-          <o:OLEObject Type="Embed" ProgID="Visio.Drawing.15" ShapeID="_x0000_i1027" DrawAspect="Content" ObjectID="_1361139145" r:id="rId24"/>
+          <o:OLEObject Type="Embed" ProgID="Visio.Drawing.15" ShapeID="_x0000_i1027" DrawAspect="Content" ObjectID="_1361282624" r:id="rId24"/>
         </w:object>
       </w:r>
     </w:p>
@@ -6574,7 +6394,7 @@
           <v:shape id="_x0000_i1028" type="#_x0000_t75" style="width:468pt;height:118.4pt" o:ole="">
             <v:imagedata r:id="rId25" o:title=""/>
           </v:shape>
-          <o:OLEObject Type="Embed" ProgID="Visio.Drawing.15" ShapeID="_x0000_i1028" DrawAspect="Content" ObjectID="_1361139146" r:id="rId26"/>
+          <o:OLEObject Type="Embed" ProgID="Visio.Drawing.15" ShapeID="_x0000_i1028" DrawAspect="Content" ObjectID="_1361282625" r:id="rId26"/>
         </w:object>
       </w:r>
     </w:p>
@@ -6904,7 +6724,7 @@
           <v:shape id="_x0000_i1029" type="#_x0000_t75" style="width:468pt;height:43.2pt" o:ole="">
             <v:imagedata r:id="rId27" o:title=""/>
           </v:shape>
-          <o:OLEObject Type="Embed" ProgID="Visio.Drawing.15" ShapeID="_x0000_i1029" DrawAspect="Content" ObjectID="_1361139147" r:id="rId28"/>
+          <o:OLEObject Type="Embed" ProgID="Visio.Drawing.15" ShapeID="_x0000_i1029" DrawAspect="Content" ObjectID="_1361282626" r:id="rId28"/>
         </w:object>
       </w:r>
     </w:p>
@@ -7048,7 +6868,7 @@
           <v:shape id="_x0000_i1030" type="#_x0000_t75" style="width:444.8pt;height:148pt" o:ole="">
             <v:imagedata r:id="rId29" o:title=""/>
           </v:shape>
-          <o:OLEObject Type="Embed" ProgID="Visio.Drawing.15" ShapeID="_x0000_i1030" DrawAspect="Content" ObjectID="_1361139148" r:id="rId30"/>
+          <o:OLEObject Type="Embed" ProgID="Visio.Drawing.15" ShapeID="_x0000_i1030" DrawAspect="Content" ObjectID="_1361282627" r:id="rId30"/>
         </w:object>
       </w:r>
     </w:p>
@@ -7427,7 +7247,7 @@
           <v:shape id="_x0000_i1031" type="#_x0000_t75" style="width:417.6pt;height:35.2pt" o:ole="">
             <v:imagedata r:id="rId31" o:title=""/>
           </v:shape>
-          <o:OLEObject Type="Embed" ProgID="Visio.Drawing.15" ShapeID="_x0000_i1031" DrawAspect="Content" ObjectID="_1361139149" r:id="rId32"/>
+          <o:OLEObject Type="Embed" ProgID="Visio.Drawing.15" ShapeID="_x0000_i1031" DrawAspect="Content" ObjectID="_1361282628" r:id="rId32"/>
         </w:object>
       </w:r>
     </w:p>
@@ -7958,7 +7778,7 @@
           <v:shape id="_x0000_i1032" type="#_x0000_t75" style="width:498.4pt;height:189.6pt" o:ole="">
             <v:imagedata r:id="rId33" o:title=""/>
           </v:shape>
-          <o:OLEObject Type="Embed" ProgID="Visio.Drawing.15" ShapeID="_x0000_i1032" DrawAspect="Content" ObjectID="_1361139150" r:id="rId34"/>
+          <o:OLEObject Type="Embed" ProgID="Visio.Drawing.15" ShapeID="_x0000_i1032" DrawAspect="Content" ObjectID="_1361282629" r:id="rId34"/>
         </w:object>
       </w:r>
     </w:p>
@@ -8041,7 +7861,7 @@
           <v:shape id="_x0000_i1033" type="#_x0000_t75" style="width:467.2pt;height:214.4pt" o:ole="">
             <v:imagedata r:id="rId35" o:title=""/>
           </v:shape>
-          <o:OLEObject Type="Embed" ProgID="Visio.Drawing.15" ShapeID="_x0000_i1033" DrawAspect="Content" ObjectID="_1361139151" r:id="rId36"/>
+          <o:OLEObject Type="Embed" ProgID="Visio.Drawing.15" ShapeID="_x0000_i1033" DrawAspect="Content" ObjectID="_1361282630" r:id="rId36"/>
         </w:object>
       </w:r>
     </w:p>
@@ -8442,7 +8262,7 @@
           <v:shape id="_x0000_i1034" type="#_x0000_t75" style="width:467.2pt;height:42.4pt" o:ole="">
             <v:imagedata r:id="rId37" o:title=""/>
           </v:shape>
-          <o:OLEObject Type="Embed" ProgID="Visio.Drawing.15" ShapeID="_x0000_i1034" DrawAspect="Content" ObjectID="_1361139152" r:id="rId38"/>
+          <o:OLEObject Type="Embed" ProgID="Visio.Drawing.15" ShapeID="_x0000_i1034" DrawAspect="Content" ObjectID="_1361282631" r:id="rId38"/>
         </w:object>
       </w:r>
     </w:p>
@@ -8954,7 +8774,7 @@
           <v:shape id="_x0000_i1035" type="#_x0000_t75" style="width:468pt;height:113.6pt" o:ole="">
             <v:imagedata r:id="rId39" o:title=""/>
           </v:shape>
-          <o:OLEObject Type="Embed" ProgID="Visio.Drawing.15" ShapeID="_x0000_i1035" DrawAspect="Content" ObjectID="_1361139153" r:id="rId40"/>
+          <o:OLEObject Type="Embed" ProgID="Visio.Drawing.15" ShapeID="_x0000_i1035" DrawAspect="Content" ObjectID="_1361282632" r:id="rId40"/>
         </w:object>
       </w:r>
     </w:p>
@@ -9084,7 +8904,7 @@
           <v:shape id="_x0000_i1036" type="#_x0000_t75" style="width:468pt;height:244pt" o:ole="">
             <v:imagedata r:id="rId41" o:title=""/>
           </v:shape>
-          <o:OLEObject Type="Embed" ProgID="Visio.Drawing.15" ShapeID="_x0000_i1036" DrawAspect="Content" ObjectID="_1361139154" r:id="rId42"/>
+          <o:OLEObject Type="Embed" ProgID="Visio.Drawing.15" ShapeID="_x0000_i1036" DrawAspect="Content" ObjectID="_1361282633" r:id="rId42"/>
         </w:object>
       </w:r>
     </w:p>
@@ -9425,7 +9245,7 @@
           <v:shape id="_x0000_i1037" type="#_x0000_t75" style="width:468pt;height:33.6pt" o:ole="">
             <v:imagedata r:id="rId43" o:title=""/>
           </v:shape>
-          <o:OLEObject Type="Embed" ProgID="Visio.Drawing.15" ShapeID="_x0000_i1037" DrawAspect="Content" ObjectID="_1361139155" r:id="rId44"/>
+          <o:OLEObject Type="Embed" ProgID="Visio.Drawing.15" ShapeID="_x0000_i1037" DrawAspect="Content" ObjectID="_1361282634" r:id="rId44"/>
         </w:object>
       </w:r>
     </w:p>
@@ -9546,7 +9366,7 @@
           <v:shape id="_x0000_i1038" type="#_x0000_t75" style="width:468pt;height:168.8pt" o:ole="">
             <v:imagedata r:id="rId45" o:title=""/>
           </v:shape>
-          <o:OLEObject Type="Embed" ProgID="Visio.Drawing.15" ShapeID="_x0000_i1038" DrawAspect="Content" ObjectID="_1361139156" r:id="rId46"/>
+          <o:OLEObject Type="Embed" ProgID="Visio.Drawing.15" ShapeID="_x0000_i1038" DrawAspect="Content" ObjectID="_1361282635" r:id="rId46"/>
         </w:object>
       </w:r>
     </w:p>
@@ -9937,7 +9757,7 @@
           <v:shape id="_x0000_i1039" type="#_x0000_t75" style="width:467.2pt;height:26.4pt" o:ole="">
             <v:imagedata r:id="rId47" o:title=""/>
           </v:shape>
-          <o:OLEObject Type="Embed" ProgID="Visio.Drawing.15" ShapeID="_x0000_i1039" DrawAspect="Content" ObjectID="_1361139157" r:id="rId48"/>
+          <o:OLEObject Type="Embed" ProgID="Visio.Drawing.15" ShapeID="_x0000_i1039" DrawAspect="Content" ObjectID="_1361282636" r:id="rId48"/>
         </w:object>
       </w:r>
     </w:p>
@@ -10058,7 +9878,7 @@
           <v:shape id="_x0000_i1040" type="#_x0000_t75" style="width:468pt;height:177.6pt" o:ole="">
             <v:imagedata r:id="rId49" o:title=""/>
           </v:shape>
-          <o:OLEObject Type="Embed" ProgID="Visio.Drawing.15" ShapeID="_x0000_i1040" DrawAspect="Content" ObjectID="_1361139158" r:id="rId50"/>
+          <o:OLEObject Type="Embed" ProgID="Visio.Drawing.15" ShapeID="_x0000_i1040" DrawAspect="Content" ObjectID="_1361282637" r:id="rId50"/>
         </w:object>
       </w:r>
     </w:p>
@@ -10300,25 +10120,7 @@
           <w:sz w:val="22"/>
           <w:szCs w:val="22"/>
         </w:rPr>
-        <w:t xml:space="preserve">Admin email id is stored in the </w:t>
-      </w:r>
-      <w:proofErr w:type="spellStart"/>
-      <w:r>
-        <w:rPr>
-          <w:rFonts w:asciiTheme="minorHAnsi" w:hAnsiTheme="minorHAnsi"/>
-          <w:sz w:val="22"/>
-          <w:szCs w:val="22"/>
-        </w:rPr>
-        <w:t>Tbl_Admin</w:t>
-      </w:r>
-      <w:proofErr w:type="spellEnd"/>
-      <w:r>
-        <w:rPr>
-          <w:rFonts w:asciiTheme="minorHAnsi" w:hAnsiTheme="minorHAnsi"/>
-          <w:sz w:val="22"/>
-          <w:szCs w:val="22"/>
-        </w:rPr>
-        <w:t xml:space="preserve"> table in database.</w:t>
+        <w:t>Admin email id is stored in the Tbl_Admin table in database.</w:t>
       </w:r>
     </w:p>
     <w:p>
@@ -10439,7 +10241,7 @@
           <v:shape id="_x0000_i1041" type="#_x0000_t75" style="width:468pt;height:34.4pt" o:ole="">
             <v:imagedata r:id="rId51" o:title=""/>
           </v:shape>
-          <o:OLEObject Type="Embed" ProgID="Visio.Drawing.15" ShapeID="_x0000_i1041" DrawAspect="Content" ObjectID="_1361139159" r:id="rId52"/>
+          <o:OLEObject Type="Embed" ProgID="Visio.Drawing.15" ShapeID="_x0000_i1041" DrawAspect="Content" ObjectID="_1361282638" r:id="rId52"/>
         </w:object>
       </w:r>
     </w:p>
@@ -10569,7 +10371,7 @@
           <v:shape id="_x0000_i1042" type="#_x0000_t75" style="width:467.2pt;height:132pt" o:ole="">
             <v:imagedata r:id="rId53" o:title=""/>
           </v:shape>
-          <o:OLEObject Type="Embed" ProgID="Visio.Drawing.15" ShapeID="_x0000_i1042" DrawAspect="Content" ObjectID="_1361139160" r:id="rId54"/>
+          <o:OLEObject Type="Embed" ProgID="Visio.Drawing.15" ShapeID="_x0000_i1042" DrawAspect="Content" ObjectID="_1361282639" r:id="rId54"/>
         </w:object>
       </w:r>
     </w:p>
@@ -10770,18 +10572,8 @@
           <w:sz w:val="22"/>
           <w:szCs w:val="22"/>
         </w:rPr>
-        <w:t xml:space="preserve">enters either first name or last name or both and </w:t>
-      </w:r>
-      <w:proofErr w:type="gramStart"/>
-      <w:r>
-        <w:rPr>
-          <w:rFonts w:asciiTheme="minorHAnsi" w:hAnsiTheme="minorHAnsi"/>
-          <w:sz w:val="22"/>
-          <w:szCs w:val="22"/>
-        </w:rPr>
-        <w:t>click</w:t>
-      </w:r>
-      <w:proofErr w:type="gramEnd"/>
+        <w:t>enters either first name or last name or both and click</w:t>
+      </w:r>
       <w:r>
         <w:rPr>
           <w:rFonts w:asciiTheme="minorHAnsi" w:hAnsiTheme="minorHAnsi"/>
@@ -10977,7 +10769,7 @@
           <v:shape id="_x0000_i1043" type="#_x0000_t75" style="width:498.4pt;height:28pt" o:ole="">
             <v:imagedata r:id="rId55" o:title=""/>
           </v:shape>
-          <o:OLEObject Type="Embed" ProgID="Visio.Drawing.15" ShapeID="_x0000_i1043" DrawAspect="Content" ObjectID="_1361139161" r:id="rId56"/>
+          <o:OLEObject Type="Embed" ProgID="Visio.Drawing.15" ShapeID="_x0000_i1043" DrawAspect="Content" ObjectID="_1361282640" r:id="rId56"/>
         </w:object>
       </w:r>
     </w:p>
@@ -11076,7 +10868,7 @@
           <v:shape id="_x0000_i1044" type="#_x0000_t75" style="width:498.4pt;height:176pt" o:ole="">
             <v:imagedata r:id="rId57" o:title=""/>
           </v:shape>
-          <o:OLEObject Type="Embed" ProgID="Visio.Drawing.15" ShapeID="_x0000_i1044" DrawAspect="Content" ObjectID="_1361139162" r:id="rId58"/>
+          <o:OLEObject Type="Embed" ProgID="Visio.Drawing.15" ShapeID="_x0000_i1044" DrawAspect="Content" ObjectID="_1361282641" r:id="rId58"/>
         </w:object>
       </w:r>
     </w:p>
@@ -11115,18 +10907,8 @@
           <w:sz w:val="22"/>
           <w:szCs w:val="22"/>
         </w:rPr>
-        <w:t xml:space="preserve">Admin’s email address and password exists in </w:t>
-      </w:r>
-      <w:proofErr w:type="spellStart"/>
-      <w:r>
-        <w:rPr>
-          <w:rFonts w:asciiTheme="minorHAnsi" w:hAnsiTheme="minorHAnsi"/>
-          <w:sz w:val="22"/>
-          <w:szCs w:val="22"/>
-        </w:rPr>
-        <w:t>Tbl_Admin</w:t>
-      </w:r>
-      <w:proofErr w:type="spellEnd"/>
+        <w:t>Admin’s email address and password exists in Tbl_Admin</w:t>
+      </w:r>
       <w:r>
         <w:rPr>
           <w:rFonts w:asciiTheme="minorHAnsi" w:hAnsiTheme="minorHAnsi"/>
@@ -11242,9 +11024,8 @@
           <w:sz w:val="22"/>
           <w:szCs w:val="22"/>
         </w:rPr>
-        <w:t>Admin can deactivate users which will disable them to login into their account</w:t>
-      </w:r>
-      <w:proofErr w:type="gramStart"/>
+        <w:t>Admin can deactivate users which will disable them to login into their account.</w:t>
+      </w:r>
       <w:r>
         <w:rPr>
           <w:rFonts w:asciiTheme="minorHAnsi" w:hAnsiTheme="minorHAnsi"/>
@@ -11253,6 +11034,79 @@
         </w:rPr>
         <w:t>.</w:t>
       </w:r>
+    </w:p>
+    <w:p>
+      <w:pPr>
+        <w:ind w:left="360"/>
+        <w:rPr>
+          <w:rFonts w:asciiTheme="minorHAnsi" w:hAnsiTheme="minorHAnsi"/>
+          <w:sz w:val="22"/>
+          <w:szCs w:val="22"/>
+        </w:rPr>
+      </w:pPr>
+      <w:r>
+        <w:rPr>
+          <w:rFonts w:asciiTheme="minorHAnsi" w:hAnsiTheme="minorHAnsi"/>
+          <w:b/>
+          <w:bCs/>
+          <w:sz w:val="22"/>
+          <w:szCs w:val="22"/>
+        </w:rPr>
+        <w:t xml:space="preserve">Trigger: </w:t>
+      </w:r>
+      <w:r>
+        <w:rPr>
+          <w:rFonts w:asciiTheme="minorHAnsi" w:hAnsiTheme="minorHAnsi"/>
+          <w:sz w:val="22"/>
+          <w:szCs w:val="22"/>
+        </w:rPr>
+        <w:t>Admin</w:t>
+      </w:r>
+      <w:r>
+        <w:rPr>
+          <w:rFonts w:asciiTheme="minorHAnsi" w:hAnsiTheme="minorHAnsi"/>
+          <w:sz w:val="22"/>
+          <w:szCs w:val="22"/>
+        </w:rPr>
+        <w:t xml:space="preserve"> clicks on </w:t>
+      </w:r>
+      <w:r>
+        <w:rPr>
+          <w:rFonts w:asciiTheme="minorHAnsi" w:hAnsiTheme="minorHAnsi"/>
+          <w:b/>
+          <w:bCs/>
+          <w:sz w:val="22"/>
+          <w:szCs w:val="22"/>
+          <w:u w:val="single"/>
+        </w:rPr>
+        <w:t>Deactivate User</w:t>
+      </w:r>
+      <w:r>
+        <w:rPr>
+          <w:rFonts w:asciiTheme="minorHAnsi" w:hAnsiTheme="minorHAnsi"/>
+          <w:b/>
+          <w:bCs/>
+          <w:sz w:val="22"/>
+          <w:szCs w:val="22"/>
+        </w:rPr>
+        <w:t xml:space="preserve"> </w:t>
+      </w:r>
+      <w:r>
+        <w:rPr>
+          <w:rFonts w:asciiTheme="minorHAnsi" w:hAnsiTheme="minorHAnsi"/>
+          <w:sz w:val="22"/>
+          <w:szCs w:val="22"/>
+        </w:rPr>
+        <w:t>button</w:t>
+      </w:r>
+      <w:r>
+        <w:rPr>
+          <w:rFonts w:asciiTheme="minorHAnsi" w:hAnsiTheme="minorHAnsi"/>
+          <w:sz w:val="22"/>
+          <w:szCs w:val="22"/>
+        </w:rPr>
+        <w:t xml:space="preserve"> next to user’s name</w:t>
+      </w:r>
       <w:r>
         <w:rPr>
           <w:rFonts w:asciiTheme="minorHAnsi" w:hAnsiTheme="minorHAnsi"/>
@@ -11261,7 +11115,54 @@
         </w:rPr>
         <w:t>.</w:t>
       </w:r>
-      <w:proofErr w:type="gramEnd"/>
+    </w:p>
+    <w:p>
+      <w:pPr>
+        <w:rPr>
+          <w:rFonts w:asciiTheme="minorHAnsi" w:hAnsiTheme="minorHAnsi"/>
+          <w:b/>
+          <w:bCs/>
+          <w:sz w:val="22"/>
+          <w:szCs w:val="22"/>
+        </w:rPr>
+      </w:pPr>
+      <w:r>
+        <w:rPr>
+          <w:rFonts w:asciiTheme="minorHAnsi" w:hAnsiTheme="minorHAnsi"/>
+          <w:b/>
+          <w:bCs/>
+          <w:sz w:val="22"/>
+          <w:szCs w:val="22"/>
+        </w:rPr>
+        <w:tab/>
+      </w:r>
+      <w:r>
+        <w:rPr>
+          <w:rFonts w:asciiTheme="minorHAnsi" w:hAnsiTheme="minorHAnsi"/>
+          <w:b/>
+          <w:bCs/>
+          <w:sz w:val="22"/>
+          <w:szCs w:val="22"/>
+        </w:rPr>
+        <w:tab/>
+        <w:t xml:space="preserve">Pre-conditions: </w:t>
+      </w:r>
+      <w:r>
+        <w:rPr>
+          <w:rFonts w:asciiTheme="minorHAnsi" w:hAnsiTheme="minorHAnsi"/>
+          <w:sz w:val="22"/>
+          <w:szCs w:val="22"/>
+        </w:rPr>
+        <w:t>Admin</w:t>
+      </w:r>
+      <w:r>
+        <w:rPr>
+          <w:rFonts w:asciiTheme="minorHAnsi" w:hAnsiTheme="minorHAnsi"/>
+          <w:sz w:val="22"/>
+          <w:szCs w:val="22"/>
+        </w:rPr>
+        <w:t xml:space="preserve"> has logged in.</w:t>
+      </w:r>
     </w:p>
     <w:p>
       <w:pPr>
@@ -11280,135 +11181,6 @@
           <w:sz w:val="22"/>
           <w:szCs w:val="22"/>
         </w:rPr>
-        <w:t xml:space="preserve">Trigger: </w:t>
-      </w:r>
-      <w:r>
-        <w:rPr>
-          <w:rFonts w:asciiTheme="minorHAnsi" w:hAnsiTheme="minorHAnsi"/>
-          <w:sz w:val="22"/>
-          <w:szCs w:val="22"/>
-        </w:rPr>
-        <w:t>Admin</w:t>
-      </w:r>
-      <w:r>
-        <w:rPr>
-          <w:rFonts w:asciiTheme="minorHAnsi" w:hAnsiTheme="minorHAnsi"/>
-          <w:sz w:val="22"/>
-          <w:szCs w:val="22"/>
-        </w:rPr>
-        <w:t xml:space="preserve"> clicks on </w:t>
-      </w:r>
-      <w:r>
-        <w:rPr>
-          <w:rFonts w:asciiTheme="minorHAnsi" w:hAnsiTheme="minorHAnsi"/>
-          <w:b/>
-          <w:bCs/>
-          <w:sz w:val="22"/>
-          <w:szCs w:val="22"/>
-          <w:u w:val="single"/>
-        </w:rPr>
-        <w:t>Deactivate User</w:t>
-      </w:r>
-      <w:r>
-        <w:rPr>
-          <w:rFonts w:asciiTheme="minorHAnsi" w:hAnsiTheme="minorHAnsi"/>
-          <w:b/>
-          <w:bCs/>
-          <w:sz w:val="22"/>
-          <w:szCs w:val="22"/>
-        </w:rPr>
-        <w:t xml:space="preserve"> </w:t>
-      </w:r>
-      <w:r>
-        <w:rPr>
-          <w:rFonts w:asciiTheme="minorHAnsi" w:hAnsiTheme="minorHAnsi"/>
-          <w:sz w:val="22"/>
-          <w:szCs w:val="22"/>
-        </w:rPr>
-        <w:t>button</w:t>
-      </w:r>
-      <w:r>
-        <w:rPr>
-          <w:rFonts w:asciiTheme="minorHAnsi" w:hAnsiTheme="minorHAnsi"/>
-          <w:sz w:val="22"/>
-          <w:szCs w:val="22"/>
-        </w:rPr>
-        <w:t xml:space="preserve"> next to user’s name</w:t>
-      </w:r>
-      <w:r>
-        <w:rPr>
-          <w:rFonts w:asciiTheme="minorHAnsi" w:hAnsiTheme="minorHAnsi"/>
-          <w:sz w:val="22"/>
-          <w:szCs w:val="22"/>
-        </w:rPr>
-        <w:t>.</w:t>
-      </w:r>
-    </w:p>
-    <w:p>
-      <w:pPr>
-        <w:rPr>
-          <w:rFonts w:asciiTheme="minorHAnsi" w:hAnsiTheme="minorHAnsi"/>
-          <w:b/>
-          <w:bCs/>
-          <w:sz w:val="22"/>
-          <w:szCs w:val="22"/>
-        </w:rPr>
-      </w:pPr>
-      <w:r>
-        <w:rPr>
-          <w:rFonts w:asciiTheme="minorHAnsi" w:hAnsiTheme="minorHAnsi"/>
-          <w:b/>
-          <w:bCs/>
-          <w:sz w:val="22"/>
-          <w:szCs w:val="22"/>
-        </w:rPr>
-        <w:tab/>
-      </w:r>
-      <w:r>
-        <w:rPr>
-          <w:rFonts w:asciiTheme="minorHAnsi" w:hAnsiTheme="minorHAnsi"/>
-          <w:b/>
-          <w:bCs/>
-          <w:sz w:val="22"/>
-          <w:szCs w:val="22"/>
-        </w:rPr>
-        <w:tab/>
-        <w:t xml:space="preserve">Pre-conditions: </w:t>
-      </w:r>
-      <w:r>
-        <w:rPr>
-          <w:rFonts w:asciiTheme="minorHAnsi" w:hAnsiTheme="minorHAnsi"/>
-          <w:sz w:val="22"/>
-          <w:szCs w:val="22"/>
-        </w:rPr>
-        <w:t>Admin</w:t>
-      </w:r>
-      <w:r>
-        <w:rPr>
-          <w:rFonts w:asciiTheme="minorHAnsi" w:hAnsiTheme="minorHAnsi"/>
-          <w:sz w:val="22"/>
-          <w:szCs w:val="22"/>
-        </w:rPr>
-        <w:t xml:space="preserve"> has logged in.</w:t>
-      </w:r>
-    </w:p>
-    <w:p>
-      <w:pPr>
-        <w:ind w:left="360"/>
-        <w:rPr>
-          <w:rFonts w:asciiTheme="minorHAnsi" w:hAnsiTheme="minorHAnsi"/>
-          <w:sz w:val="22"/>
-          <w:szCs w:val="22"/>
-        </w:rPr>
-      </w:pPr>
-      <w:r>
-        <w:rPr>
-          <w:rFonts w:asciiTheme="minorHAnsi" w:hAnsiTheme="minorHAnsi"/>
-          <w:b/>
-          <w:bCs/>
-          <w:sz w:val="22"/>
-          <w:szCs w:val="22"/>
-        </w:rPr>
         <w:t xml:space="preserve">Post-conditions: </w:t>
       </w:r>
       <w:r>
@@ -11419,7 +11191,6 @@
         </w:rPr>
         <w:t xml:space="preserve">User will be assigned 0 in </w:t>
       </w:r>
-      <w:proofErr w:type="spellStart"/>
       <w:r>
         <w:rPr>
           <w:rFonts w:asciiTheme="minorHAnsi" w:hAnsiTheme="minorHAnsi"/>
@@ -11430,7 +11201,6 @@
         </w:rPr>
         <w:t>IsActive</w:t>
       </w:r>
-      <w:proofErr w:type="spellEnd"/>
       <w:r>
         <w:rPr>
           <w:rFonts w:asciiTheme="minorHAnsi" w:hAnsiTheme="minorHAnsi"/>
@@ -11439,7 +11209,6 @@
         </w:rPr>
         <w:t xml:space="preserve"> entity in </w:t>
       </w:r>
-      <w:proofErr w:type="spellStart"/>
       <w:r>
         <w:rPr>
           <w:rFonts w:asciiTheme="minorHAnsi" w:hAnsiTheme="minorHAnsi"/>
@@ -11450,7 +11219,6 @@
         </w:rPr>
         <w:t>Tbl_User</w:t>
       </w:r>
-      <w:proofErr w:type="spellEnd"/>
       <w:r>
         <w:rPr>
           <w:rFonts w:asciiTheme="minorHAnsi" w:hAnsiTheme="minorHAnsi"/>
@@ -11515,7 +11283,7 @@
           <v:shape id="_x0000_i1045" type="#_x0000_t75" style="width:468pt;height:26.4pt" o:ole="">
             <v:imagedata r:id="rId59" o:title=""/>
           </v:shape>
-          <o:OLEObject Type="Embed" ProgID="Visio.Drawing.15" ShapeID="_x0000_i1045" DrawAspect="Content" ObjectID="_1361139163" r:id="rId60"/>
+          <o:OLEObject Type="Embed" ProgID="Visio.Drawing.15" ShapeID="_x0000_i1045" DrawAspect="Content" ObjectID="_1361282642" r:id="rId60"/>
         </w:object>
       </w:r>
     </w:p>
@@ -11641,18 +11409,8 @@
           <w:sz w:val="22"/>
           <w:szCs w:val="22"/>
         </w:rPr>
-        <w:t xml:space="preserve">Admin’s email address and password exists in </w:t>
-      </w:r>
-      <w:proofErr w:type="spellStart"/>
-      <w:r>
-        <w:rPr>
-          <w:rFonts w:asciiTheme="minorHAnsi" w:hAnsiTheme="minorHAnsi"/>
-          <w:sz w:val="22"/>
-          <w:szCs w:val="22"/>
-        </w:rPr>
-        <w:t>Tbl_Admin</w:t>
-      </w:r>
-      <w:proofErr w:type="spellEnd"/>
+        <w:t>Admin’s email address and password exists in Tbl_Admin</w:t>
+      </w:r>
       <w:r>
         <w:rPr>
           <w:rFonts w:asciiTheme="minorHAnsi" w:hAnsiTheme="minorHAnsi"/>
@@ -11965,7 +11723,7 @@
           <v:shape id="_x0000_i1046" type="#_x0000_t75" style="width:480pt;height:27.2pt" o:ole="">
             <v:imagedata r:id="rId61" o:title=""/>
           </v:shape>
-          <o:OLEObject Type="Embed" ProgID="Visio.Drawing.15" ShapeID="_x0000_i1046" DrawAspect="Content" ObjectID="_1361139164" r:id="rId62"/>
+          <o:OLEObject Type="Embed" ProgID="Visio.Drawing.15" ShapeID="_x0000_i1046" DrawAspect="Content" ObjectID="_1361282643" r:id="rId62"/>
         </w:object>
       </w:r>
     </w:p>
@@ -12214,15 +11972,7 @@
           <w:rFonts w:asciiTheme="minorHAnsi" w:hAnsiTheme="minorHAnsi"/>
         </w:rPr>
         <w:lastRenderedPageBreak/>
-        <w:t xml:space="preserve">Following System Sequence Diagram covers the User functionality such as login </w:t>
-      </w:r>
-      <w:bookmarkStart w:id="27" w:name="_GoBack"/>
-      <w:bookmarkEnd w:id="27"/>
-      <w:r>
-        <w:rPr>
-          <w:rFonts w:asciiTheme="minorHAnsi" w:hAnsiTheme="minorHAnsi"/>
-        </w:rPr>
-        <w:t xml:space="preserve">and registration. </w:t>
+        <w:t xml:space="preserve">Following System Sequence Diagram covers the User functionality such as login and registration. </w:t>
       </w:r>
     </w:p>
     <w:p>
@@ -12286,7 +12036,7 @@
           <w:rFonts w:asciiTheme="minorHAnsi" w:hAnsiTheme="minorHAnsi"/>
         </w:rPr>
       </w:pPr>
-      <w:bookmarkStart w:id="28" w:name="_Toc413492213"/>
+      <w:bookmarkStart w:id="27" w:name="_Toc413492213"/>
       <w:r>
         <w:rPr>
           <w:rFonts w:asciiTheme="minorHAnsi" w:hAnsiTheme="minorHAnsi"/>
@@ -12294,7 +12044,7 @@
         <w:lastRenderedPageBreak/>
         <w:t>4.3 Data Flow Diagram</w:t>
       </w:r>
-      <w:bookmarkEnd w:id="28"/>
+      <w:bookmarkEnd w:id="27"/>
     </w:p>
     <w:p>
       <w:pPr>
@@ -12522,7 +12272,16 @@
           <w:bCs/>
           <w:u w:val="single"/>
         </w:rPr>
-        <w:t>User flow</w:t>
+        <w:t>Level-3 DFD – Flow of User Data in</w:t>
+      </w:r>
+      <w:r>
+        <w:rPr>
+          <w:rFonts w:asciiTheme="minorHAnsi" w:hAnsiTheme="minorHAnsi"/>
+          <w:b/>
+          <w:bCs/>
+          <w:u w:val="single"/>
+        </w:rPr>
+        <w:t xml:space="preserve"> EJCA</w:t>
       </w:r>
     </w:p>
     <w:p>
@@ -12606,7 +12365,36 @@
           <w:u w:val="single"/>
         </w:rPr>
         <w:lastRenderedPageBreak/>
-        <w:t>Data flow</w:t>
+        <w:t xml:space="preserve">Level-3 DFD – Flow </w:t>
+      </w:r>
+      <w:r>
+        <w:rPr>
+          <w:rFonts w:asciiTheme="minorHAnsi" w:hAnsiTheme="minorHAnsi"/>
+          <w:b/>
+          <w:bCs/>
+          <w:u w:val="single"/>
+        </w:rPr>
+        <w:t>of Jobs</w:t>
+      </w:r>
+      <w:bookmarkStart w:id="28" w:name="_GoBack"/>
+      <w:bookmarkEnd w:id="28"/>
+      <w:r>
+        <w:rPr>
+          <w:rFonts w:asciiTheme="minorHAnsi" w:hAnsiTheme="minorHAnsi"/>
+          <w:b/>
+          <w:bCs/>
+          <w:u w:val="single"/>
+        </w:rPr>
+        <w:t xml:space="preserve"> Data in</w:t>
+      </w:r>
+      <w:r>
+        <w:rPr>
+          <w:rFonts w:asciiTheme="minorHAnsi" w:hAnsiTheme="minorHAnsi"/>
+          <w:b/>
+          <w:bCs/>
+          <w:u w:val="single"/>
+        </w:rPr>
+        <w:t xml:space="preserve"> EJCA</w:t>
       </w:r>
     </w:p>
     <w:p>
@@ -12729,7 +12517,7 @@
           <v:shape id="_x0000_i1047" type="#_x0000_t75" style="width:468pt;height:382.4pt" o:ole="">
             <v:imagedata r:id="rId69" o:title=""/>
           </v:shape>
-          <o:OLEObject Type="Embed" ProgID="Visio.Drawing.11" ShapeID="_x0000_i1047" DrawAspect="Content" ObjectID="_1361139165" r:id="rId70"/>
+          <o:OLEObject Type="Embed" ProgID="Visio.Drawing.11" ShapeID="_x0000_i1047" DrawAspect="Content" ObjectID="_1361282644" r:id="rId70"/>
         </w:object>
       </w:r>
     </w:p>
@@ -14846,7 +14634,6 @@
   <w:style w:type="character" w:default="1" w:styleId="DefaultParagraphFont">
     <w:name w:val="Default Paragraph Font"/>
     <w:uiPriority w:val="1"/>
-    <w:semiHidden/>
     <w:unhideWhenUsed/>
   </w:style>
   <w:style w:type="table" w:default="1" w:styleId="TableNormal">
@@ -15419,7 +15206,6 @@
   <w:style w:type="character" w:default="1" w:styleId="DefaultParagraphFont">
     <w:name w:val="Default Paragraph Font"/>
     <w:uiPriority w:val="1"/>
-    <w:semiHidden/>
     <w:unhideWhenUsed/>
   </w:style>
   <w:style w:type="table" w:default="1" w:styleId="TableNormal">
@@ -15996,7 +15782,7 @@
 </file>
 
 <file path=customXml/itemProps1.xml><?xml version="1.0" encoding="utf-8"?>
-<ds:datastoreItem xmlns:ds="http://schemas.openxmlformats.org/officeDocument/2006/customXml" ds:itemID="{1C4C22FB-B1FB-3B40-8BF2-65BE8BDD2FAA}">
+<ds:datastoreItem xmlns:ds="http://schemas.openxmlformats.org/officeDocument/2006/customXml" ds:itemID="{A3D3331D-23E1-2F41-9D4E-AC8AFBF237C1}">
   <ds:schemaRefs>
     <ds:schemaRef ds:uri="http://schemas.openxmlformats.org/officeDocument/2006/bibliography"/>
   </ds:schemaRefs>

</xml_diff>

<commit_message>
Google API added in 4.5
</commit_message>
<xml_diff>
--- a/Design Specification/Computech Corporation - Design Specifications.docx
+++ b/Design Specification/Computech Corporation - Design Specifications.docx
@@ -4443,7 +4443,43 @@
           <w:sz w:val="22"/>
           <w:szCs w:val="22"/>
         </w:rPr>
-        <w:t>Below is a partial UML class diagram illustrating the design of the controllers in the software system.  Note that the lack of relational edged between each class is due to the ASP.NET framework’s low coupling of unrelated software components.  Also note that each method is public, and most return an ActionResult associated with a .cshtml web page, allowing the user to access the content of the application.  The model classes in the application closely follow the field layout of the database, whose diagram is given in section 4.4.</w:t>
+        <w:t xml:space="preserve">Below is a partial UML class diagram illustrating the design of the controllers in the software system.  Note that the lack of relational edged between each class is due to the ASP.NET framework’s low coupling of unrelated software components.  Also note that each method is public, and most return an </w:t>
+      </w:r>
+      <w:proofErr w:type="spellStart"/>
+      <w:r>
+        <w:rPr>
+          <w:rFonts w:asciiTheme="minorHAnsi" w:hAnsiTheme="minorHAnsi"/>
+          <w:sz w:val="22"/>
+          <w:szCs w:val="22"/>
+        </w:rPr>
+        <w:t>ActionResult</w:t>
+      </w:r>
+      <w:proofErr w:type="spellEnd"/>
+      <w:r>
+        <w:rPr>
+          <w:rFonts w:asciiTheme="minorHAnsi" w:hAnsiTheme="minorHAnsi"/>
+          <w:sz w:val="22"/>
+          <w:szCs w:val="22"/>
+        </w:rPr>
+        <w:t xml:space="preserve"> associated with a .</w:t>
+      </w:r>
+      <w:proofErr w:type="spellStart"/>
+      <w:r>
+        <w:rPr>
+          <w:rFonts w:asciiTheme="minorHAnsi" w:hAnsiTheme="minorHAnsi"/>
+          <w:sz w:val="22"/>
+          <w:szCs w:val="22"/>
+        </w:rPr>
+        <w:t>cshtml</w:t>
+      </w:r>
+      <w:proofErr w:type="spellEnd"/>
+      <w:r>
+        <w:rPr>
+          <w:rFonts w:asciiTheme="minorHAnsi" w:hAnsiTheme="minorHAnsi"/>
+          <w:sz w:val="22"/>
+          <w:szCs w:val="22"/>
+        </w:rPr>
+        <w:t xml:space="preserve"> web page, allowing the user to access the content of the application.  The model classes in the application closely follow the field layout of the database, whose diagram is given in section 4.4.</w:t>
       </w:r>
     </w:p>
     <w:p>
@@ -4747,7 +4783,43 @@
           <w:sz w:val="22"/>
           <w:szCs w:val="22"/>
         </w:rPr>
-        <w:t xml:space="preserve"> with 16 GB of RAM, and the software it runs is an IIS 7.5 webserver and a Microsoft SQL Server 2008 R2 database. This piece of hardware is owned by Computech and is used to receive HTTP requests and provide HTTP responses, ensuring the constant availability of the application.  Additionally, each user of the application will access it using his or her own machine, whether that be in a desktop environment, or through a laptop, smartphone, or tablet.  The desktop or laptop devices supported are limited to any device running a </w:t>
+        <w:t xml:space="preserve"> with 16 GB of RAM, and the software it runs is an IIS 7.5 webserver and a Microsoft SQL Server 2008 R2 database. This piece of hardware is owned by </w:t>
+      </w:r>
+      <w:proofErr w:type="spellStart"/>
+      <w:r>
+        <w:rPr>
+          <w:rFonts w:asciiTheme="minorHAnsi" w:hAnsiTheme="minorHAnsi"/>
+          <w:sz w:val="22"/>
+          <w:szCs w:val="22"/>
+        </w:rPr>
+        <w:t>Computech</w:t>
+      </w:r>
+      <w:proofErr w:type="spellEnd"/>
+      <w:r>
+        <w:rPr>
+          <w:rFonts w:asciiTheme="minorHAnsi" w:hAnsiTheme="minorHAnsi"/>
+          <w:sz w:val="22"/>
+          <w:szCs w:val="22"/>
+        </w:rPr>
+        <w:t xml:space="preserve"> and is used to receive HTTP requests and provide HTTP responses, ensuring the constant availability of the application.  Additionally, each user of the application will access it using his or her own machine, whether that </w:t>
+      </w:r>
+      <w:proofErr w:type="gramStart"/>
+      <w:r>
+        <w:rPr>
+          <w:rFonts w:asciiTheme="minorHAnsi" w:hAnsiTheme="minorHAnsi"/>
+          <w:sz w:val="22"/>
+          <w:szCs w:val="22"/>
+        </w:rPr>
+        <w:t>be</w:t>
+      </w:r>
+      <w:proofErr w:type="gramEnd"/>
+      <w:r>
+        <w:rPr>
+          <w:rFonts w:asciiTheme="minorHAnsi" w:hAnsiTheme="minorHAnsi"/>
+          <w:sz w:val="22"/>
+          <w:szCs w:val="22"/>
+        </w:rPr>
+        <w:t xml:space="preserve"> in a desktop environment, or through a laptop, smartphone, or tablet.  The desktop or laptop devices supported are limited to any device running a </w:t>
       </w:r>
       <w:r>
         <w:rPr>
@@ -4809,7 +4881,7 @@
           <v:shape id="_x0000_i1025" type="#_x0000_t75" style="width:467.2pt;height:137.6pt" o:ole="">
             <v:imagedata r:id="rId19" o:title=""/>
           </v:shape>
-          <o:OLEObject Type="Embed" ProgID="Visio.Drawing.15" ShapeID="_x0000_i1025" DrawAspect="Content" ObjectID="_1361282622" r:id="rId20"/>
+          <o:OLEObject Type="Embed" ProgID="Visio.Drawing.15" ShapeID="_x0000_i1025" DrawAspect="Content" ObjectID="_1361287608" r:id="rId20"/>
         </w:object>
       </w:r>
     </w:p>
@@ -4875,7 +4947,43 @@
           <w:sz w:val="22"/>
           <w:szCs w:val="22"/>
         </w:rPr>
-        <w:t xml:space="preserve">the Model View Controller (MVC) software architecture, a design pattern offered as part of the Microsoft ASP.NET framework.  Since this architecture provides a simple three-tier system for displaying pages and managing data, it is ideal for the needs of EJCA.  Being a web application, EJCA will also require a web service, which will run on a web server.  The EJCA has three controllers, which provide the logic and data processing functionality of the web application.  They are the Home controller, handling the logic of the site’s homepage, the User controller, handling the logic of all user-related activities, and the JobSearch controller, handling the logic of searching for jobs.  Each controller has views it controls, which are displayed to the user as .cshtml web pages.  Additionally, the application uses three user model C# classes to interface with the database, accessing and manipulating user data.  Also, the application makes use of Microsoft’s Entity Framework to provide a model for the jobs database so that users may filter and search for jobs.  From a language perspective, the controllers and models are written in C# and the views are written in CSHTML using the Razor syntax.  For the frontend user interface, the </w:t>
+        <w:t xml:space="preserve">the Model View Controller (MVC) software architecture, a design pattern offered as part of the Microsoft ASP.NET framework.  Since this architecture provides a simple three-tier system for displaying pages and managing data, it is ideal for the needs of EJCA.  Being a web application, EJCA will also require a web service, which will run on a web server.  The EJCA has three controllers, which provide the logic and data processing functionality of the web application.  They are the Home controller, handling the logic of the site’s homepage, the User controller, handling the logic of all user-related activities, and the </w:t>
+      </w:r>
+      <w:proofErr w:type="spellStart"/>
+      <w:r>
+        <w:rPr>
+          <w:rFonts w:asciiTheme="minorHAnsi" w:hAnsiTheme="minorHAnsi"/>
+          <w:sz w:val="22"/>
+          <w:szCs w:val="22"/>
+        </w:rPr>
+        <w:t>JobSearch</w:t>
+      </w:r>
+      <w:proofErr w:type="spellEnd"/>
+      <w:r>
+        <w:rPr>
+          <w:rFonts w:asciiTheme="minorHAnsi" w:hAnsiTheme="minorHAnsi"/>
+          <w:sz w:val="22"/>
+          <w:szCs w:val="22"/>
+        </w:rPr>
+        <w:t xml:space="preserve"> controller, handling the logic of searching for jobs.  Each controller has views it controls, which are displayed to the user as .</w:t>
+      </w:r>
+      <w:proofErr w:type="spellStart"/>
+      <w:r>
+        <w:rPr>
+          <w:rFonts w:asciiTheme="minorHAnsi" w:hAnsiTheme="minorHAnsi"/>
+          <w:sz w:val="22"/>
+          <w:szCs w:val="22"/>
+        </w:rPr>
+        <w:t>cshtml</w:t>
+      </w:r>
+      <w:proofErr w:type="spellEnd"/>
+      <w:r>
+        <w:rPr>
+          <w:rFonts w:asciiTheme="minorHAnsi" w:hAnsiTheme="minorHAnsi"/>
+          <w:sz w:val="22"/>
+          <w:szCs w:val="22"/>
+        </w:rPr>
+        <w:t xml:space="preserve"> web pages.  Additionally, the application uses three user model C# classes to interface with the database, accessing and manipulating user data.  Also, the application makes use of Microsoft’s Entity Framework to provide a model for the jobs database so that users may filter and search for jobs.  From a language perspective, the controllers and models are written in C# and the views are written in CSHTML using the Razor syntax.  For the frontend user interface, the </w:t>
       </w:r>
       <w:r>
         <w:rPr>
@@ -4891,7 +4999,25 @@
           <w:sz w:val="22"/>
           <w:szCs w:val="22"/>
         </w:rPr>
-        <w:t xml:space="preserve"> framework is used both for its professional and modern look and also for its mobile device compatibility.  Bootstrap is accessed by using its Cascading Style Sheets (.css files) and JavaScript library, which allow for an easy mobile rendering when screen pixel widths of under 768px are detected. </w:t>
+        <w:t xml:space="preserve"> framework is used both for its professional and modern look and also for its mobile device compatibility.  Bootstrap is accessed by using its Cascading Style Sheets (.</w:t>
+      </w:r>
+      <w:proofErr w:type="spellStart"/>
+      <w:r>
+        <w:rPr>
+          <w:rFonts w:asciiTheme="minorHAnsi" w:hAnsiTheme="minorHAnsi"/>
+          <w:sz w:val="22"/>
+          <w:szCs w:val="22"/>
+        </w:rPr>
+        <w:t>css</w:t>
+      </w:r>
+      <w:proofErr w:type="spellEnd"/>
+      <w:r>
+        <w:rPr>
+          <w:rFonts w:asciiTheme="minorHAnsi" w:hAnsiTheme="minorHAnsi"/>
+          <w:sz w:val="22"/>
+          <w:szCs w:val="22"/>
+        </w:rPr>
+        <w:t xml:space="preserve"> files) and JavaScript library, which allow for an easy mobile rendering when screen pixel widths of under 768px are detected. </w:t>
       </w:r>
     </w:p>
     <w:p>
@@ -5052,7 +5178,25 @@
           <w:sz w:val="22"/>
           <w:szCs w:val="22"/>
         </w:rPr>
-        <w:t>Also, the Computech webserver, IIS 7.5, uses an SSL certificate to authenticate and encrypt data transmitted between users and the site using HTTPS, so that user data flows securely between the client and server.  This is activated for each application use, as the EJCA is coded to request a secure connection channel from the server during the initial handshake.</w:t>
+        <w:t xml:space="preserve">Also, the </w:t>
+      </w:r>
+      <w:proofErr w:type="spellStart"/>
+      <w:r>
+        <w:rPr>
+          <w:rFonts w:asciiTheme="minorHAnsi" w:hAnsiTheme="minorHAnsi"/>
+          <w:sz w:val="22"/>
+          <w:szCs w:val="22"/>
+        </w:rPr>
+        <w:t>Computech</w:t>
+      </w:r>
+      <w:proofErr w:type="spellEnd"/>
+      <w:r>
+        <w:rPr>
+          <w:rFonts w:asciiTheme="minorHAnsi" w:hAnsiTheme="minorHAnsi"/>
+          <w:sz w:val="22"/>
+          <w:szCs w:val="22"/>
+        </w:rPr>
+        <w:t xml:space="preserve"> webserver, IIS 7.5, uses an SSL certificate to authenticate and encrypt data transmitted between users and the site using HTTPS, so that user data flows securely between the client and server.  This is activated for each application use, as the EJCA is coded to request a secure connection channel from the server during the initial handshake.</w:t>
       </w:r>
     </w:p>
     <w:p/>
@@ -5086,7 +5230,25 @@
           <w:sz w:val="22"/>
           <w:szCs w:val="22"/>
         </w:rPr>
-        <w:t xml:space="preserve">The web application communication architecture consists of the communication between the different components of the software system and the communication between the running application on the user’s device and the Computech server.  The software system utilizes Microsoft’s ASP.NET MVC architecture, so </w:t>
+        <w:t xml:space="preserve">The web application communication architecture consists of the communication between the different components of the software system and the communication between the running application on the user’s device and the </w:t>
+      </w:r>
+      <w:proofErr w:type="spellStart"/>
+      <w:r>
+        <w:rPr>
+          <w:rFonts w:asciiTheme="minorHAnsi" w:hAnsiTheme="minorHAnsi"/>
+          <w:sz w:val="22"/>
+          <w:szCs w:val="22"/>
+        </w:rPr>
+        <w:t>Computech</w:t>
+      </w:r>
+      <w:proofErr w:type="spellEnd"/>
+      <w:r>
+        <w:rPr>
+          <w:rFonts w:asciiTheme="minorHAnsi" w:hAnsiTheme="minorHAnsi"/>
+          <w:sz w:val="22"/>
+          <w:szCs w:val="22"/>
+        </w:rPr>
+        <w:t xml:space="preserve"> server.  The software system utilizes Microsoft’s ASP.NET MVC architecture, so </w:t>
       </w:r>
       <w:r>
         <w:rPr>
@@ -5424,7 +5586,25 @@
           <w:sz w:val="22"/>
           <w:szCs w:val="22"/>
         </w:rPr>
-        <w:t>will also be available for use whenever it is run, barring any user internet connectivity problems.  This means that Computech’s webserver will function properly and that the application will not require periods of unavailability due to maintenance needs.</w:t>
+        <w:t xml:space="preserve">will also be available for use whenever it is run, barring any user internet connectivity problems.  This means that </w:t>
+      </w:r>
+      <w:proofErr w:type="spellStart"/>
+      <w:r>
+        <w:rPr>
+          <w:rFonts w:asciiTheme="minorHAnsi" w:hAnsiTheme="minorHAnsi"/>
+          <w:sz w:val="22"/>
+          <w:szCs w:val="22"/>
+        </w:rPr>
+        <w:t>Computech’s</w:t>
+      </w:r>
+      <w:proofErr w:type="spellEnd"/>
+      <w:r>
+        <w:rPr>
+          <w:rFonts w:asciiTheme="minorHAnsi" w:hAnsiTheme="minorHAnsi"/>
+          <w:sz w:val="22"/>
+          <w:szCs w:val="22"/>
+        </w:rPr>
+        <w:t xml:space="preserve"> webserver will function properly and that the application will not require periods of unavailability due to maintenance needs.</w:t>
       </w:r>
     </w:p>
     <w:p>
@@ -5798,7 +5978,7 @@
           <v:shape id="_x0000_i1026" type="#_x0000_t75" style="width:468pt;height:32pt" o:ole="">
             <v:imagedata r:id="rId21" o:title=""/>
           </v:shape>
-          <o:OLEObject Type="Embed" ProgID="Visio.Drawing.15" ShapeID="_x0000_i1026" DrawAspect="Content" ObjectID="_1361282623" r:id="rId22"/>
+          <o:OLEObject Type="Embed" ProgID="Visio.Drawing.15" ShapeID="_x0000_i1026" DrawAspect="Content" ObjectID="_1361287609" r:id="rId22"/>
         </w:object>
       </w:r>
     </w:p>
@@ -6241,7 +6421,7 @@
           <v:shape id="_x0000_i1027" type="#_x0000_t75" style="width:468pt;height:33.6pt" o:ole="">
             <v:imagedata r:id="rId23" o:title=""/>
           </v:shape>
-          <o:OLEObject Type="Embed" ProgID="Visio.Drawing.15" ShapeID="_x0000_i1027" DrawAspect="Content" ObjectID="_1361282624" r:id="rId24"/>
+          <o:OLEObject Type="Embed" ProgID="Visio.Drawing.15" ShapeID="_x0000_i1027" DrawAspect="Content" ObjectID="_1361287610" r:id="rId24"/>
         </w:object>
       </w:r>
     </w:p>
@@ -6394,7 +6574,7 @@
           <v:shape id="_x0000_i1028" type="#_x0000_t75" style="width:468pt;height:118.4pt" o:ole="">
             <v:imagedata r:id="rId25" o:title=""/>
           </v:shape>
-          <o:OLEObject Type="Embed" ProgID="Visio.Drawing.15" ShapeID="_x0000_i1028" DrawAspect="Content" ObjectID="_1361282625" r:id="rId26"/>
+          <o:OLEObject Type="Embed" ProgID="Visio.Drawing.15" ShapeID="_x0000_i1028" DrawAspect="Content" ObjectID="_1361287611" r:id="rId26"/>
         </w:object>
       </w:r>
     </w:p>
@@ -6724,7 +6904,7 @@
           <v:shape id="_x0000_i1029" type="#_x0000_t75" style="width:468pt;height:43.2pt" o:ole="">
             <v:imagedata r:id="rId27" o:title=""/>
           </v:shape>
-          <o:OLEObject Type="Embed" ProgID="Visio.Drawing.15" ShapeID="_x0000_i1029" DrawAspect="Content" ObjectID="_1361282626" r:id="rId28"/>
+          <o:OLEObject Type="Embed" ProgID="Visio.Drawing.15" ShapeID="_x0000_i1029" DrawAspect="Content" ObjectID="_1361287612" r:id="rId28"/>
         </w:object>
       </w:r>
     </w:p>
@@ -6868,7 +7048,7 @@
           <v:shape id="_x0000_i1030" type="#_x0000_t75" style="width:444.8pt;height:148pt" o:ole="">
             <v:imagedata r:id="rId29" o:title=""/>
           </v:shape>
-          <o:OLEObject Type="Embed" ProgID="Visio.Drawing.15" ShapeID="_x0000_i1030" DrawAspect="Content" ObjectID="_1361282627" r:id="rId30"/>
+          <o:OLEObject Type="Embed" ProgID="Visio.Drawing.15" ShapeID="_x0000_i1030" DrawAspect="Content" ObjectID="_1361287613" r:id="rId30"/>
         </w:object>
       </w:r>
     </w:p>
@@ -7247,7 +7427,7 @@
           <v:shape id="_x0000_i1031" type="#_x0000_t75" style="width:417.6pt;height:35.2pt" o:ole="">
             <v:imagedata r:id="rId31" o:title=""/>
           </v:shape>
-          <o:OLEObject Type="Embed" ProgID="Visio.Drawing.15" ShapeID="_x0000_i1031" DrawAspect="Content" ObjectID="_1361282628" r:id="rId32"/>
+          <o:OLEObject Type="Embed" ProgID="Visio.Drawing.15" ShapeID="_x0000_i1031" DrawAspect="Content" ObjectID="_1361287614" r:id="rId32"/>
         </w:object>
       </w:r>
     </w:p>
@@ -7778,7 +7958,7 @@
           <v:shape id="_x0000_i1032" type="#_x0000_t75" style="width:498.4pt;height:189.6pt" o:ole="">
             <v:imagedata r:id="rId33" o:title=""/>
           </v:shape>
-          <o:OLEObject Type="Embed" ProgID="Visio.Drawing.15" ShapeID="_x0000_i1032" DrawAspect="Content" ObjectID="_1361282629" r:id="rId34"/>
+          <o:OLEObject Type="Embed" ProgID="Visio.Drawing.15" ShapeID="_x0000_i1032" DrawAspect="Content" ObjectID="_1361287615" r:id="rId34"/>
         </w:object>
       </w:r>
     </w:p>
@@ -7861,7 +8041,7 @@
           <v:shape id="_x0000_i1033" type="#_x0000_t75" style="width:467.2pt;height:214.4pt" o:ole="">
             <v:imagedata r:id="rId35" o:title=""/>
           </v:shape>
-          <o:OLEObject Type="Embed" ProgID="Visio.Drawing.15" ShapeID="_x0000_i1033" DrawAspect="Content" ObjectID="_1361282630" r:id="rId36"/>
+          <o:OLEObject Type="Embed" ProgID="Visio.Drawing.15" ShapeID="_x0000_i1033" DrawAspect="Content" ObjectID="_1361287616" r:id="rId36"/>
         </w:object>
       </w:r>
     </w:p>
@@ -8262,7 +8442,7 @@
           <v:shape id="_x0000_i1034" type="#_x0000_t75" style="width:467.2pt;height:42.4pt" o:ole="">
             <v:imagedata r:id="rId37" o:title=""/>
           </v:shape>
-          <o:OLEObject Type="Embed" ProgID="Visio.Drawing.15" ShapeID="_x0000_i1034" DrawAspect="Content" ObjectID="_1361282631" r:id="rId38"/>
+          <o:OLEObject Type="Embed" ProgID="Visio.Drawing.15" ShapeID="_x0000_i1034" DrawAspect="Content" ObjectID="_1361287617" r:id="rId38"/>
         </w:object>
       </w:r>
     </w:p>
@@ -8774,7 +8954,7 @@
           <v:shape id="_x0000_i1035" type="#_x0000_t75" style="width:468pt;height:113.6pt" o:ole="">
             <v:imagedata r:id="rId39" o:title=""/>
           </v:shape>
-          <o:OLEObject Type="Embed" ProgID="Visio.Drawing.15" ShapeID="_x0000_i1035" DrawAspect="Content" ObjectID="_1361282632" r:id="rId40"/>
+          <o:OLEObject Type="Embed" ProgID="Visio.Drawing.15" ShapeID="_x0000_i1035" DrawAspect="Content" ObjectID="_1361287618" r:id="rId40"/>
         </w:object>
       </w:r>
     </w:p>
@@ -8904,7 +9084,7 @@
           <v:shape id="_x0000_i1036" type="#_x0000_t75" style="width:468pt;height:244pt" o:ole="">
             <v:imagedata r:id="rId41" o:title=""/>
           </v:shape>
-          <o:OLEObject Type="Embed" ProgID="Visio.Drawing.15" ShapeID="_x0000_i1036" DrawAspect="Content" ObjectID="_1361282633" r:id="rId42"/>
+          <o:OLEObject Type="Embed" ProgID="Visio.Drawing.15" ShapeID="_x0000_i1036" DrawAspect="Content" ObjectID="_1361287619" r:id="rId42"/>
         </w:object>
       </w:r>
     </w:p>
@@ -9245,7 +9425,7 @@
           <v:shape id="_x0000_i1037" type="#_x0000_t75" style="width:468pt;height:33.6pt" o:ole="">
             <v:imagedata r:id="rId43" o:title=""/>
           </v:shape>
-          <o:OLEObject Type="Embed" ProgID="Visio.Drawing.15" ShapeID="_x0000_i1037" DrawAspect="Content" ObjectID="_1361282634" r:id="rId44"/>
+          <o:OLEObject Type="Embed" ProgID="Visio.Drawing.15" ShapeID="_x0000_i1037" DrawAspect="Content" ObjectID="_1361287620" r:id="rId44"/>
         </w:object>
       </w:r>
     </w:p>
@@ -9366,7 +9546,7 @@
           <v:shape id="_x0000_i1038" type="#_x0000_t75" style="width:468pt;height:168.8pt" o:ole="">
             <v:imagedata r:id="rId45" o:title=""/>
           </v:shape>
-          <o:OLEObject Type="Embed" ProgID="Visio.Drawing.15" ShapeID="_x0000_i1038" DrawAspect="Content" ObjectID="_1361282635" r:id="rId46"/>
+          <o:OLEObject Type="Embed" ProgID="Visio.Drawing.15" ShapeID="_x0000_i1038" DrawAspect="Content" ObjectID="_1361287621" r:id="rId46"/>
         </w:object>
       </w:r>
     </w:p>
@@ -9757,7 +9937,7 @@
           <v:shape id="_x0000_i1039" type="#_x0000_t75" style="width:467.2pt;height:26.4pt" o:ole="">
             <v:imagedata r:id="rId47" o:title=""/>
           </v:shape>
-          <o:OLEObject Type="Embed" ProgID="Visio.Drawing.15" ShapeID="_x0000_i1039" DrawAspect="Content" ObjectID="_1361282636" r:id="rId48"/>
+          <o:OLEObject Type="Embed" ProgID="Visio.Drawing.15" ShapeID="_x0000_i1039" DrawAspect="Content" ObjectID="_1361287622" r:id="rId48"/>
         </w:object>
       </w:r>
     </w:p>
@@ -9878,7 +10058,7 @@
           <v:shape id="_x0000_i1040" type="#_x0000_t75" style="width:468pt;height:177.6pt" o:ole="">
             <v:imagedata r:id="rId49" o:title=""/>
           </v:shape>
-          <o:OLEObject Type="Embed" ProgID="Visio.Drawing.15" ShapeID="_x0000_i1040" DrawAspect="Content" ObjectID="_1361282637" r:id="rId50"/>
+          <o:OLEObject Type="Embed" ProgID="Visio.Drawing.15" ShapeID="_x0000_i1040" DrawAspect="Content" ObjectID="_1361287623" r:id="rId50"/>
         </w:object>
       </w:r>
     </w:p>
@@ -10120,7 +10300,25 @@
           <w:sz w:val="22"/>
           <w:szCs w:val="22"/>
         </w:rPr>
-        <w:t>Admin email id is stored in the Tbl_Admin table in database.</w:t>
+        <w:t xml:space="preserve">Admin email id is stored in the </w:t>
+      </w:r>
+      <w:proofErr w:type="spellStart"/>
+      <w:r>
+        <w:rPr>
+          <w:rFonts w:asciiTheme="minorHAnsi" w:hAnsiTheme="minorHAnsi"/>
+          <w:sz w:val="22"/>
+          <w:szCs w:val="22"/>
+        </w:rPr>
+        <w:t>Tbl_Admin</w:t>
+      </w:r>
+      <w:proofErr w:type="spellEnd"/>
+      <w:r>
+        <w:rPr>
+          <w:rFonts w:asciiTheme="minorHAnsi" w:hAnsiTheme="minorHAnsi"/>
+          <w:sz w:val="22"/>
+          <w:szCs w:val="22"/>
+        </w:rPr>
+        <w:t xml:space="preserve"> table in database.</w:t>
       </w:r>
     </w:p>
     <w:p>
@@ -10241,7 +10439,7 @@
           <v:shape id="_x0000_i1041" type="#_x0000_t75" style="width:468pt;height:34.4pt" o:ole="">
             <v:imagedata r:id="rId51" o:title=""/>
           </v:shape>
-          <o:OLEObject Type="Embed" ProgID="Visio.Drawing.15" ShapeID="_x0000_i1041" DrawAspect="Content" ObjectID="_1361282638" r:id="rId52"/>
+          <o:OLEObject Type="Embed" ProgID="Visio.Drawing.15" ShapeID="_x0000_i1041" DrawAspect="Content" ObjectID="_1361287624" r:id="rId52"/>
         </w:object>
       </w:r>
     </w:p>
@@ -10371,7 +10569,7 @@
           <v:shape id="_x0000_i1042" type="#_x0000_t75" style="width:467.2pt;height:132pt" o:ole="">
             <v:imagedata r:id="rId53" o:title=""/>
           </v:shape>
-          <o:OLEObject Type="Embed" ProgID="Visio.Drawing.15" ShapeID="_x0000_i1042" DrawAspect="Content" ObjectID="_1361282639" r:id="rId54"/>
+          <o:OLEObject Type="Embed" ProgID="Visio.Drawing.15" ShapeID="_x0000_i1042" DrawAspect="Content" ObjectID="_1361287625" r:id="rId54"/>
         </w:object>
       </w:r>
     </w:p>
@@ -10572,8 +10770,18 @@
           <w:sz w:val="22"/>
           <w:szCs w:val="22"/>
         </w:rPr>
-        <w:t>enters either first name or last name or both and click</w:t>
-      </w:r>
+        <w:t xml:space="preserve">enters either first name or last name or both and </w:t>
+      </w:r>
+      <w:proofErr w:type="gramStart"/>
+      <w:r>
+        <w:rPr>
+          <w:rFonts w:asciiTheme="minorHAnsi" w:hAnsiTheme="minorHAnsi"/>
+          <w:sz w:val="22"/>
+          <w:szCs w:val="22"/>
+        </w:rPr>
+        <w:t>click</w:t>
+      </w:r>
+      <w:proofErr w:type="gramEnd"/>
       <w:r>
         <w:rPr>
           <w:rFonts w:asciiTheme="minorHAnsi" w:hAnsiTheme="minorHAnsi"/>
@@ -10769,7 +10977,7 @@
           <v:shape id="_x0000_i1043" type="#_x0000_t75" style="width:498.4pt;height:28pt" o:ole="">
             <v:imagedata r:id="rId55" o:title=""/>
           </v:shape>
-          <o:OLEObject Type="Embed" ProgID="Visio.Drawing.15" ShapeID="_x0000_i1043" DrawAspect="Content" ObjectID="_1361282640" r:id="rId56"/>
+          <o:OLEObject Type="Embed" ProgID="Visio.Drawing.15" ShapeID="_x0000_i1043" DrawAspect="Content" ObjectID="_1361287626" r:id="rId56"/>
         </w:object>
       </w:r>
     </w:p>
@@ -10868,7 +11076,7 @@
           <v:shape id="_x0000_i1044" type="#_x0000_t75" style="width:498.4pt;height:176pt" o:ole="">
             <v:imagedata r:id="rId57" o:title=""/>
           </v:shape>
-          <o:OLEObject Type="Embed" ProgID="Visio.Drawing.15" ShapeID="_x0000_i1044" DrawAspect="Content" ObjectID="_1361282641" r:id="rId58"/>
+          <o:OLEObject Type="Embed" ProgID="Visio.Drawing.15" ShapeID="_x0000_i1044" DrawAspect="Content" ObjectID="_1361287627" r:id="rId58"/>
         </w:object>
       </w:r>
     </w:p>
@@ -10907,8 +11115,18 @@
           <w:sz w:val="22"/>
           <w:szCs w:val="22"/>
         </w:rPr>
-        <w:t>Admin’s email address and password exists in Tbl_Admin</w:t>
-      </w:r>
+        <w:t xml:space="preserve">Admin’s email address and password exists in </w:t>
+      </w:r>
+      <w:proofErr w:type="spellStart"/>
+      <w:r>
+        <w:rPr>
+          <w:rFonts w:asciiTheme="minorHAnsi" w:hAnsiTheme="minorHAnsi"/>
+          <w:sz w:val="22"/>
+          <w:szCs w:val="22"/>
+        </w:rPr>
+        <w:t>Tbl_Admin</w:t>
+      </w:r>
+      <w:proofErr w:type="spellEnd"/>
       <w:r>
         <w:rPr>
           <w:rFonts w:asciiTheme="minorHAnsi" w:hAnsiTheme="minorHAnsi"/>
@@ -11024,8 +11242,9 @@
           <w:sz w:val="22"/>
           <w:szCs w:val="22"/>
         </w:rPr>
-        <w:t>Admin can deactivate users which will disable them to login into their account.</w:t>
-      </w:r>
+        <w:t>Admin can deactivate users which will disable them to login into their account</w:t>
+      </w:r>
+      <w:proofErr w:type="gramStart"/>
       <w:r>
         <w:rPr>
           <w:rFonts w:asciiTheme="minorHAnsi" w:hAnsiTheme="minorHAnsi"/>
@@ -11034,6 +11253,15 @@
         </w:rPr>
         <w:t>.</w:t>
       </w:r>
+      <w:r>
+        <w:rPr>
+          <w:rFonts w:asciiTheme="minorHAnsi" w:hAnsiTheme="minorHAnsi"/>
+          <w:sz w:val="22"/>
+          <w:szCs w:val="22"/>
+        </w:rPr>
+        <w:t>.</w:t>
+      </w:r>
+      <w:proofErr w:type="gramEnd"/>
     </w:p>
     <w:p>
       <w:pPr>
@@ -11191,6 +11419,7 @@
         </w:rPr>
         <w:t xml:space="preserve">User will be assigned 0 in </w:t>
       </w:r>
+      <w:proofErr w:type="spellStart"/>
       <w:r>
         <w:rPr>
           <w:rFonts w:asciiTheme="minorHAnsi" w:hAnsiTheme="minorHAnsi"/>
@@ -11201,6 +11430,7 @@
         </w:rPr>
         <w:t>IsActive</w:t>
       </w:r>
+      <w:proofErr w:type="spellEnd"/>
       <w:r>
         <w:rPr>
           <w:rFonts w:asciiTheme="minorHAnsi" w:hAnsiTheme="minorHAnsi"/>
@@ -11209,6 +11439,7 @@
         </w:rPr>
         <w:t xml:space="preserve"> entity in </w:t>
       </w:r>
+      <w:proofErr w:type="spellStart"/>
       <w:r>
         <w:rPr>
           <w:rFonts w:asciiTheme="minorHAnsi" w:hAnsiTheme="minorHAnsi"/>
@@ -11219,6 +11450,7 @@
         </w:rPr>
         <w:t>Tbl_User</w:t>
       </w:r>
+      <w:proofErr w:type="spellEnd"/>
       <w:r>
         <w:rPr>
           <w:rFonts w:asciiTheme="minorHAnsi" w:hAnsiTheme="minorHAnsi"/>
@@ -11283,7 +11515,7 @@
           <v:shape id="_x0000_i1045" type="#_x0000_t75" style="width:468pt;height:26.4pt" o:ole="">
             <v:imagedata r:id="rId59" o:title=""/>
           </v:shape>
-          <o:OLEObject Type="Embed" ProgID="Visio.Drawing.15" ShapeID="_x0000_i1045" DrawAspect="Content" ObjectID="_1361282642" r:id="rId60"/>
+          <o:OLEObject Type="Embed" ProgID="Visio.Drawing.15" ShapeID="_x0000_i1045" DrawAspect="Content" ObjectID="_1361287628" r:id="rId60"/>
         </w:object>
       </w:r>
     </w:p>
@@ -11409,8 +11641,18 @@
           <w:sz w:val="22"/>
           <w:szCs w:val="22"/>
         </w:rPr>
-        <w:t>Admin’s email address and password exists in Tbl_Admin</w:t>
-      </w:r>
+        <w:t xml:space="preserve">Admin’s email address and password exists in </w:t>
+      </w:r>
+      <w:proofErr w:type="spellStart"/>
+      <w:r>
+        <w:rPr>
+          <w:rFonts w:asciiTheme="minorHAnsi" w:hAnsiTheme="minorHAnsi"/>
+          <w:sz w:val="22"/>
+          <w:szCs w:val="22"/>
+        </w:rPr>
+        <w:t>Tbl_Admin</w:t>
+      </w:r>
+      <w:proofErr w:type="spellEnd"/>
       <w:r>
         <w:rPr>
           <w:rFonts w:asciiTheme="minorHAnsi" w:hAnsiTheme="minorHAnsi"/>
@@ -11723,7 +11965,7 @@
           <v:shape id="_x0000_i1046" type="#_x0000_t75" style="width:480pt;height:27.2pt" o:ole="">
             <v:imagedata r:id="rId61" o:title=""/>
           </v:shape>
-          <o:OLEObject Type="Embed" ProgID="Visio.Drawing.15" ShapeID="_x0000_i1046" DrawAspect="Content" ObjectID="_1361282643" r:id="rId62"/>
+          <o:OLEObject Type="Embed" ProgID="Visio.Drawing.15" ShapeID="_x0000_i1046" DrawAspect="Content" ObjectID="_1361287629" r:id="rId62"/>
         </w:object>
       </w:r>
     </w:p>
@@ -12365,27 +12607,7 @@
           <w:u w:val="single"/>
         </w:rPr>
         <w:lastRenderedPageBreak/>
-        <w:t xml:space="preserve">Level-3 DFD – Flow </w:t>
-      </w:r>
-      <w:r>
-        <w:rPr>
-          <w:rFonts w:asciiTheme="minorHAnsi" w:hAnsiTheme="minorHAnsi"/>
-          <w:b/>
-          <w:bCs/>
-          <w:u w:val="single"/>
-        </w:rPr>
-        <w:t>of Jobs</w:t>
-      </w:r>
-      <w:bookmarkStart w:id="28" w:name="_GoBack"/>
-      <w:bookmarkEnd w:id="28"/>
-      <w:r>
-        <w:rPr>
-          <w:rFonts w:asciiTheme="minorHAnsi" w:hAnsiTheme="minorHAnsi"/>
-          <w:b/>
-          <w:bCs/>
-          <w:u w:val="single"/>
-        </w:rPr>
-        <w:t xml:space="preserve"> Data in</w:t>
+        <w:t>Level-3 DFD – Flow of Jobs Data in</w:t>
       </w:r>
       <w:r>
         <w:rPr>
@@ -12474,7 +12696,7 @@
           <w:rFonts w:asciiTheme="minorHAnsi" w:hAnsiTheme="minorHAnsi"/>
         </w:rPr>
       </w:pPr>
-      <w:bookmarkStart w:id="29" w:name="_Toc413492214"/>
+      <w:bookmarkStart w:id="28" w:name="_Toc413492214"/>
       <w:r>
         <w:rPr>
           <w:rFonts w:asciiTheme="minorHAnsi" w:hAnsiTheme="minorHAnsi"/>
@@ -12487,7 +12709,7 @@
         </w:rPr>
         <w:t xml:space="preserve"> Database Design</w:t>
       </w:r>
-      <w:bookmarkEnd w:id="29"/>
+      <w:bookmarkEnd w:id="28"/>
     </w:p>
     <w:p>
       <w:pPr>
@@ -12517,7 +12739,7 @@
           <v:shape id="_x0000_i1047" type="#_x0000_t75" style="width:468pt;height:382.4pt" o:ole="">
             <v:imagedata r:id="rId69" o:title=""/>
           </v:shape>
-          <o:OLEObject Type="Embed" ProgID="Visio.Drawing.11" ShapeID="_x0000_i1047" DrawAspect="Content" ObjectID="_1361282644" r:id="rId70"/>
+          <o:OLEObject Type="Embed" ProgID="Visio.Drawing.11" ShapeID="_x0000_i1047" DrawAspect="Content" ObjectID="_1361287630" r:id="rId70"/>
         </w:object>
       </w:r>
     </w:p>
@@ -12535,7 +12757,7 @@
           <w:rFonts w:asciiTheme="minorHAnsi" w:hAnsiTheme="minorHAnsi"/>
         </w:rPr>
       </w:pPr>
-      <w:bookmarkStart w:id="30" w:name="_Toc413492215"/>
+      <w:bookmarkStart w:id="29" w:name="_Toc413492215"/>
       <w:r>
         <w:rPr>
           <w:rFonts w:asciiTheme="minorHAnsi" w:hAnsiTheme="minorHAnsi"/>
@@ -12548,7 +12770,7 @@
         </w:rPr>
         <w:t xml:space="preserve"> Application Program Interface</w:t>
       </w:r>
-      <w:bookmarkEnd w:id="30"/>
+      <w:bookmarkEnd w:id="29"/>
     </w:p>
     <w:p>
       <w:pPr>
@@ -12557,57 +12779,169 @@
           <w:rFonts w:asciiTheme="minorHAnsi" w:hAnsiTheme="minorHAnsi"/>
         </w:rPr>
       </w:pPr>
-      <w:bookmarkStart w:id="31" w:name="_Toc413492216"/>
-      <w:r>
-        <w:rPr>
-          <w:rFonts w:asciiTheme="minorHAnsi" w:hAnsiTheme="minorHAnsi"/>
-        </w:rPr>
-        <w:t>4.6</w:t>
-      </w:r>
-      <w:r>
-        <w:rPr>
-          <w:rFonts w:asciiTheme="minorHAnsi" w:hAnsiTheme="minorHAnsi"/>
-        </w:rPr>
-        <w:t xml:space="preserve"> User Interface Design</w:t>
-      </w:r>
-      <w:bookmarkEnd w:id="31"/>
-    </w:p>
-    <w:p>
-      <w:pPr>
-        <w:pStyle w:val="Heading3"/>
-      </w:pPr>
-      <w:bookmarkStart w:id="32" w:name="_Toc413492217"/>
-      <w:r>
-        <w:t>4</w:t>
+      <w:r>
+        <w:rPr>
+          <w:rFonts w:asciiTheme="minorHAnsi" w:hAnsiTheme="minorHAnsi"/>
+        </w:rPr>
+        <w:t>4.5</w:t>
+      </w:r>
+      <w:r>
+        <w:rPr>
+          <w:rFonts w:asciiTheme="minorHAnsi" w:hAnsiTheme="minorHAnsi"/>
+        </w:rPr>
+        <w:t>.1 Google Authentication</w:t>
+      </w:r>
+    </w:p>
+    <w:p/>
+    <w:p>
+      <w:r>
+        <w:t>User has the ability to Login to EJCA with their Google account. This is achieved using the Google API (</w:t>
+      </w:r>
+      <w:proofErr w:type="spellStart"/>
+      <w:r>
+        <w:t>Microsoft.Owin.Security.Google</w:t>
+      </w:r>
+      <w:proofErr w:type="spellEnd"/>
+      <w:r>
+        <w:t>). Google API</w:t>
+      </w:r>
+      <w:r>
+        <w:t xml:space="preserve"> use</w:t>
+      </w:r>
+      <w:r>
+        <w:t>s</w:t>
+      </w:r>
+      <w:r>
+        <w:t xml:space="preserve"> the </w:t>
+      </w:r>
+      <w:proofErr w:type="spellStart"/>
+      <w:r>
+        <w:t>OAuth</w:t>
+      </w:r>
+      <w:proofErr w:type="spellEnd"/>
+      <w:r>
+        <w:t xml:space="preserve"> 2.0 protocol for authentication and authorization</w:t>
+      </w:r>
+      <w:r>
+        <w:t xml:space="preserve">. </w:t>
+      </w:r>
+      <w:r>
+        <w:t xml:space="preserve">EJCA Web App is registered with Google and </w:t>
+      </w:r>
+      <w:proofErr w:type="spellStart"/>
+      <w:r>
+        <w:t>OAuth</w:t>
+      </w:r>
+      <w:proofErr w:type="spellEnd"/>
+      <w:r>
+        <w:t xml:space="preserve"> 2.0 credentials were obtained from </w:t>
+      </w:r>
+      <w:r>
+        <w:fldChar w:fldCharType="begin"/>
+      </w:r>
+      <w:r>
+        <w:instrText xml:space="preserve"> HYPERLINK "https://console.developers.google.com/" \t "_blank" </w:instrText>
+      </w:r>
+      <w:r>
+        <w:fldChar w:fldCharType="separate"/>
+      </w:r>
+      <w:r>
+        <w:rPr>
+          <w:rStyle w:val="Hyperlink"/>
+          <w:u w:val="none"/>
+        </w:rPr>
+        <w:t>Google Developers Console</w:t>
+      </w:r>
+      <w:r>
+        <w:fldChar w:fldCharType="end"/>
       </w:r>
       <w:r>
         <w:t>.</w:t>
       </w:r>
       <w:r>
-        <w:t xml:space="preserve">6.1 </w:t>
-      </w:r>
-      <w:r>
-        <w:t>Home Page</w:t>
-      </w:r>
-      <w:bookmarkEnd w:id="32"/>
+        <w:br/>
+      </w:r>
+      <w:r>
+        <w:br/>
+        <w:t xml:space="preserve">When user selects the option to login via Google, the user is prompted to login using Google credentials. </w:t>
+      </w:r>
+      <w:r>
+        <w:t xml:space="preserve">After logging in, the user is asked whether they are willing to grant the permissions that your application is requesting. This process is called </w:t>
+      </w:r>
+      <w:r>
+        <w:rPr>
+          <w:i/>
+          <w:iCs/>
+        </w:rPr>
+        <w:t>user consent</w:t>
+      </w:r>
+      <w:r>
+        <w:t xml:space="preserve">. </w:t>
+      </w:r>
+    </w:p>
+    <w:p>
+      <w:r>
+        <w:t>If the user grants the permission, the Google Authorization Ser</w:t>
+      </w:r>
+      <w:r>
+        <w:t>ver sends EJCA</w:t>
+      </w:r>
+      <w:r>
+        <w:t xml:space="preserve"> an</w:t>
+      </w:r>
+      <w:r>
+        <w:t xml:space="preserve"> access token</w:t>
+      </w:r>
+      <w:r>
+        <w:t>. If the user does not grant the permissio</w:t>
+      </w:r>
+      <w:r>
+        <w:t xml:space="preserve">n, the server returns an error and the Application goes back to login page. Once an access token is received it is passed to the Google API to complete the authentication. </w:t>
+      </w:r>
     </w:p>
     <w:p/>
     <w:p>
-      <w:pPr>
-        <w:rPr>
-          <w:rFonts w:asciiTheme="minorHAnsi" w:hAnsiTheme="minorHAnsi"/>
-        </w:rPr>
-      </w:pPr>
+      <w:r>
+        <w:lastRenderedPageBreak/>
+        <w:tab/>
+      </w:r>
+      <w:r>
+        <w:tab/>
+      </w:r>
+      <w:r>
+        <w:tab/>
+      </w:r>
+      <w:r>
+        <w:tab/>
+        <w:t xml:space="preserve">EJCA  </w:t>
+      </w:r>
+      <w:r>
+        <w:tab/>
+      </w:r>
+      <w:r>
+        <w:tab/>
+      </w:r>
+      <w:r>
+        <w:tab/>
+      </w:r>
+      <w:r>
+        <w:tab/>
+      </w:r>
+      <w:r>
+        <w:tab/>
+        <w:t>Google Servers</w:t>
+      </w:r>
+    </w:p>
+    <w:p>
       <w:r>
         <w:rPr>
           <w:noProof/>
         </w:rPr>
-        <w:lastRenderedPageBreak/>
         <w:drawing>
-          <wp:inline distT="0" distB="0" distL="0" distR="0" wp14:anchorId="556D0D10" wp14:editId="539B08D6">
-            <wp:extent cx="5339751" cy="2656936"/>
-            <wp:effectExtent l="0" t="0" r="0" b="0"/>
-            <wp:docPr id="6" name="Picture 6"/>
+          <wp:inline distT="0" distB="0" distL="0" distR="0" wp14:anchorId="0D537412" wp14:editId="5B4666D8">
+            <wp:extent cx="5219700" cy="4559300"/>
+            <wp:effectExtent l="0" t="0" r="12700" b="12700"/>
+            <wp:docPr id="25" name="Picture 25"/>
             <wp:cNvGraphicFramePr>
               <a:graphicFrameLocks xmlns:a="http://schemas.openxmlformats.org/drawingml/2006/main" noChangeAspect="1"/>
             </wp:cNvGraphicFramePr>
@@ -12615,11 +12949,17 @@
               <a:graphicData uri="http://schemas.openxmlformats.org/drawingml/2006/picture">
                 <pic:pic xmlns:pic="http://schemas.openxmlformats.org/drawingml/2006/picture">
                   <pic:nvPicPr>
-                    <pic:cNvPr id="0" name=""/>
+                    <pic:cNvPr id="0" name="GoogleAPI.png"/>
                     <pic:cNvPicPr/>
                   </pic:nvPicPr>
                   <pic:blipFill>
-                    <a:blip r:embed="rId71"/>
+                    <a:blip r:embed="rId71">
+                      <a:extLst>
+                        <a:ext uri="{28A0092B-C50C-407E-A947-70E740481C1C}">
+                          <a14:useLocalDpi xmlns:a14="http://schemas.microsoft.com/office/drawing/2010/main" val="0"/>
+                        </a:ext>
+                      </a:extLst>
+                    </a:blip>
                     <a:stretch>
                       <a:fillRect/>
                     </a:stretch>
@@ -12627,7 +12967,7 @@
                   <pic:spPr>
                     <a:xfrm>
                       <a:off x="0" y="0"/>
-                      <a:ext cx="5339751" cy="2656936"/>
+                      <a:ext cx="5219700" cy="4559300"/>
                     </a:xfrm>
                     <a:prstGeom prst="rect">
                       <a:avLst/>
@@ -12640,14 +12980,72 @@
         </w:drawing>
       </w:r>
       <w:r>
+        <w:t xml:space="preserve"> </w:t>
+      </w:r>
+      <w:bookmarkStart w:id="30" w:name="_GoBack"/>
+      <w:bookmarkEnd w:id="30"/>
+    </w:p>
+    <w:p/>
+    <w:p/>
+    <w:p/>
+    <w:p>
+      <w:pPr>
+        <w:pStyle w:val="Heading2"/>
+        <w:rPr>
+          <w:rFonts w:asciiTheme="minorHAnsi" w:hAnsiTheme="minorHAnsi"/>
+        </w:rPr>
+      </w:pPr>
+      <w:bookmarkStart w:id="31" w:name="_Toc413492216"/>
+      <w:r>
+        <w:rPr>
+          <w:rFonts w:asciiTheme="minorHAnsi" w:hAnsiTheme="minorHAnsi"/>
+        </w:rPr>
+        <w:t>4.6</w:t>
+      </w:r>
+      <w:r>
+        <w:rPr>
+          <w:rFonts w:asciiTheme="minorHAnsi" w:hAnsiTheme="minorHAnsi"/>
+        </w:rPr>
+        <w:t xml:space="preserve"> User Interface Design</w:t>
+      </w:r>
+      <w:bookmarkEnd w:id="31"/>
+    </w:p>
+    <w:p>
+      <w:pPr>
+        <w:pStyle w:val="Heading3"/>
+      </w:pPr>
+      <w:bookmarkStart w:id="32" w:name="_Toc413492217"/>
+      <w:r>
+        <w:t>4</w:t>
+      </w:r>
+      <w:r>
+        <w:t>.</w:t>
+      </w:r>
+      <w:r>
+        <w:t xml:space="preserve">6.1 </w:t>
+      </w:r>
+      <w:r>
+        <w:t>Home Page</w:t>
+      </w:r>
+      <w:bookmarkEnd w:id="32"/>
+    </w:p>
+    <w:p/>
+    <w:p>
+      <w:pPr>
+        <w:rPr>
+          <w:rFonts w:asciiTheme="minorHAnsi" w:hAnsiTheme="minorHAnsi"/>
+        </w:rPr>
+      </w:pPr>
+      <w:r>
         <w:rPr>
           <w:noProof/>
         </w:rPr>
+        <w:lastRenderedPageBreak/>
         <w:drawing>
-          <wp:inline distT="0" distB="0" distL="0" distR="0" wp14:anchorId="7DAED467" wp14:editId="37176B61">
-            <wp:extent cx="5339751" cy="2449045"/>
-            <wp:effectExtent l="0" t="0" r="0" b="8890"/>
-            <wp:docPr id="7" name="Picture 7"/>
+          <wp:inline distT="0" distB="0" distL="0" distR="0" wp14:anchorId="556D0D10" wp14:editId="539B08D6">
+            <wp:extent cx="5339751" cy="2656936"/>
+            <wp:effectExtent l="0" t="0" r="0" b="0"/>
+            <wp:docPr id="6" name="Picture 6"/>
             <wp:cNvGraphicFramePr>
               <a:graphicFrameLocks xmlns:a="http://schemas.openxmlformats.org/drawingml/2006/main" noChangeAspect="1"/>
             </wp:cNvGraphicFramePr>
@@ -12667,7 +13065,7 @@
                   <pic:spPr>
                     <a:xfrm>
                       <a:off x="0" y="0"/>
-                      <a:ext cx="5346333" cy="2452064"/>
+                      <a:ext cx="5339751" cy="2656936"/>
                     </a:xfrm>
                     <a:prstGeom prst="rect">
                       <a:avLst/>
@@ -12679,55 +13077,15 @@
           </wp:inline>
         </w:drawing>
       </w:r>
-    </w:p>
-    <w:p>
-      <w:pPr>
-        <w:rPr>
-          <w:rFonts w:asciiTheme="minorHAnsi" w:hAnsiTheme="minorHAnsi"/>
-        </w:rPr>
-      </w:pPr>
-    </w:p>
-    <w:p>
-      <w:pPr>
-        <w:pStyle w:val="Heading3"/>
-      </w:pPr>
-      <w:bookmarkStart w:id="33" w:name="_Toc413492218"/>
-      <w:r>
-        <w:t>4.6.2 Register</w:t>
-      </w:r>
-      <w:bookmarkEnd w:id="33"/>
-      <w:r>
-        <w:t xml:space="preserve"> </w:t>
-      </w:r>
-    </w:p>
-    <w:p/>
-    <w:p>
-      <w:pPr>
-        <w:pStyle w:val="Heading4"/>
+      <w:r>
         <w:rPr>
           <w:noProof/>
-          <w:lang w:bidi="gu-IN"/>
-        </w:rPr>
-      </w:pPr>
-      <w:r>
-        <w:rPr>
-          <w:noProof/>
-          <w:lang w:bidi="gu-IN"/>
-        </w:rPr>
-        <w:lastRenderedPageBreak/>
-        <w:t>4.6.2.1 Empty register form</w:t>
-      </w:r>
-    </w:p>
-    <w:p>
-      <w:r>
-        <w:rPr>
-          <w:noProof/>
         </w:rPr>
         <w:drawing>
-          <wp:inline distT="0" distB="0" distL="0" distR="0" wp14:anchorId="187F3ABD" wp14:editId="63FD179C">
-            <wp:extent cx="5943600" cy="2264410"/>
-            <wp:effectExtent l="0" t="0" r="0" b="2540"/>
-            <wp:docPr id="15" name="Picture 15"/>
+          <wp:inline distT="0" distB="0" distL="0" distR="0" wp14:anchorId="7DAED467" wp14:editId="37176B61">
+            <wp:extent cx="5339751" cy="2449045"/>
+            <wp:effectExtent l="0" t="0" r="0" b="8890"/>
+            <wp:docPr id="7" name="Picture 7"/>
             <wp:cNvGraphicFramePr>
               <a:graphicFrameLocks xmlns:a="http://schemas.openxmlformats.org/drawingml/2006/main" noChangeAspect="1"/>
             </wp:cNvGraphicFramePr>
@@ -12747,7 +13105,7 @@
                   <pic:spPr>
                     <a:xfrm>
                       <a:off x="0" y="0"/>
-                      <a:ext cx="5943600" cy="2264410"/>
+                      <a:ext cx="5346333" cy="2452064"/>
                     </a:xfrm>
                     <a:prstGeom prst="rect">
                       <a:avLst/>
@@ -12762,22 +13120,52 @@
     </w:p>
     <w:p>
       <w:pPr>
+        <w:rPr>
+          <w:rFonts w:asciiTheme="minorHAnsi" w:hAnsiTheme="minorHAnsi"/>
+        </w:rPr>
+      </w:pPr>
+    </w:p>
+    <w:p>
+      <w:pPr>
+        <w:pStyle w:val="Heading3"/>
+      </w:pPr>
+      <w:bookmarkStart w:id="33" w:name="_Toc413492218"/>
+      <w:r>
+        <w:t>4.6.2 Register</w:t>
+      </w:r>
+      <w:bookmarkEnd w:id="33"/>
+      <w:r>
+        <w:t xml:space="preserve"> </w:t>
+      </w:r>
+    </w:p>
+    <w:p/>
+    <w:p>
+      <w:pPr>
         <w:pStyle w:val="Heading4"/>
-      </w:pPr>
-      <w:r>
-        <w:t>4.6.2.2 Empty fields error</w:t>
-      </w:r>
-    </w:p>
-    <w:p>
-      <w:r>
         <w:rPr>
           <w:noProof/>
+          <w:lang w:bidi="gu-IN"/>
+        </w:rPr>
+      </w:pPr>
+      <w:r>
+        <w:rPr>
+          <w:noProof/>
+          <w:lang w:bidi="gu-IN"/>
+        </w:rPr>
+        <w:lastRenderedPageBreak/>
+        <w:t>4.6.2.1 Empty register form</w:t>
+      </w:r>
+    </w:p>
+    <w:p>
+      <w:r>
+        <w:rPr>
+          <w:noProof/>
         </w:rPr>
         <w:drawing>
-          <wp:inline distT="0" distB="0" distL="0" distR="0" wp14:anchorId="7F7FA94A" wp14:editId="5F8E721E">
-            <wp:extent cx="5943600" cy="2402205"/>
-            <wp:effectExtent l="0" t="0" r="0" b="0"/>
-            <wp:docPr id="16" name="Picture 16"/>
+          <wp:inline distT="0" distB="0" distL="0" distR="0" wp14:anchorId="187F3ABD" wp14:editId="63FD179C">
+            <wp:extent cx="5943600" cy="2264410"/>
+            <wp:effectExtent l="0" t="0" r="0" b="2540"/>
+            <wp:docPr id="15" name="Picture 15"/>
             <wp:cNvGraphicFramePr>
               <a:graphicFrameLocks xmlns:a="http://schemas.openxmlformats.org/drawingml/2006/main" noChangeAspect="1"/>
             </wp:cNvGraphicFramePr>
@@ -12797,7 +13185,7 @@
                   <pic:spPr>
                     <a:xfrm>
                       <a:off x="0" y="0"/>
-                      <a:ext cx="5943600" cy="2402205"/>
+                      <a:ext cx="5943600" cy="2264410"/>
                     </a:xfrm>
                     <a:prstGeom prst="rect">
                       <a:avLst/>
@@ -12815,7 +13203,7 @@
         <w:pStyle w:val="Heading4"/>
       </w:pPr>
       <w:r>
-        <w:t>4.6.2.3 Password length error</w:t>
+        <w:t>4.6.2.2 Empty fields error</w:t>
       </w:r>
     </w:p>
     <w:p>
@@ -12824,10 +13212,10 @@
           <w:noProof/>
         </w:rPr>
         <w:drawing>
-          <wp:inline distT="0" distB="0" distL="0" distR="0" wp14:anchorId="76BCDB03" wp14:editId="462AF46E">
-            <wp:extent cx="5943600" cy="2060575"/>
+          <wp:inline distT="0" distB="0" distL="0" distR="0" wp14:anchorId="7F7FA94A" wp14:editId="5F8E721E">
+            <wp:extent cx="5943600" cy="2402205"/>
             <wp:effectExtent l="0" t="0" r="0" b="0"/>
-            <wp:docPr id="17" name="Picture 17"/>
+            <wp:docPr id="16" name="Picture 16"/>
             <wp:cNvGraphicFramePr>
               <a:graphicFrameLocks xmlns:a="http://schemas.openxmlformats.org/drawingml/2006/main" noChangeAspect="1"/>
             </wp:cNvGraphicFramePr>
@@ -12847,7 +13235,7 @@
                   <pic:spPr>
                     <a:xfrm>
                       <a:off x="0" y="0"/>
-                      <a:ext cx="5943600" cy="2060575"/>
+                      <a:ext cx="5943600" cy="2402205"/>
                     </a:xfrm>
                     <a:prstGeom prst="rect">
                       <a:avLst/>
@@ -12865,11 +13253,7 @@
         <w:pStyle w:val="Heading4"/>
       </w:pPr>
       <w:r>
-        <w:lastRenderedPageBreak/>
-        <w:t>4.6.2.4 Password and conf</w:t>
-      </w:r>
-      <w:r>
-        <w:t>irm password do not match error</w:t>
+        <w:t>4.6.2.3 Password length error</w:t>
       </w:r>
     </w:p>
     <w:p>
@@ -12878,10 +13262,10 @@
           <w:noProof/>
         </w:rPr>
         <w:drawing>
-          <wp:inline distT="0" distB="0" distL="0" distR="0" wp14:anchorId="78F000FD" wp14:editId="2A62F2BB">
-            <wp:extent cx="5943600" cy="2187575"/>
-            <wp:effectExtent l="0" t="0" r="0" b="3175"/>
-            <wp:docPr id="18" name="Picture 18"/>
+          <wp:inline distT="0" distB="0" distL="0" distR="0" wp14:anchorId="76BCDB03" wp14:editId="462AF46E">
+            <wp:extent cx="5943600" cy="2060575"/>
+            <wp:effectExtent l="0" t="0" r="0" b="0"/>
+            <wp:docPr id="17" name="Picture 17"/>
             <wp:cNvGraphicFramePr>
               <a:graphicFrameLocks xmlns:a="http://schemas.openxmlformats.org/drawingml/2006/main" noChangeAspect="1"/>
             </wp:cNvGraphicFramePr>
@@ -12901,7 +13285,7 @@
                   <pic:spPr>
                     <a:xfrm>
                       <a:off x="0" y="0"/>
-                      <a:ext cx="5943600" cy="2187575"/>
+                      <a:ext cx="5943600" cy="2060575"/>
                     </a:xfrm>
                     <a:prstGeom prst="rect">
                       <a:avLst/>
@@ -12914,57 +13298,28 @@
         </w:drawing>
       </w:r>
     </w:p>
-    <w:p/>
-    <w:p/>
-    <w:p>
-      <w:pPr>
-        <w:pStyle w:val="Heading3"/>
-      </w:pPr>
-      <w:bookmarkStart w:id="34" w:name="_Toc413492219"/>
-      <w:r>
-        <w:t>4.6.3</w:t>
-      </w:r>
-      <w:r>
-        <w:t xml:space="preserve"> </w:t>
-      </w:r>
-      <w:r>
-        <w:t>Login</w:t>
-      </w:r>
-      <w:bookmarkEnd w:id="34"/>
-      <w:r>
-        <w:t xml:space="preserve"> </w:t>
-      </w:r>
-    </w:p>
-    <w:p/>
     <w:p>
       <w:pPr>
         <w:pStyle w:val="Heading4"/>
       </w:pPr>
       <w:r>
-        <w:t>4.6.3</w:t>
-      </w:r>
-      <w:r>
-        <w:t>.1 Empty login form</w:t>
-      </w:r>
-    </w:p>
-    <w:p>
-      <w:pPr>
+        <w:lastRenderedPageBreak/>
+        <w:t>4.6.2.4 Password and conf</w:t>
+      </w:r>
+      <w:r>
+        <w:t>irm password do not match error</w:t>
+      </w:r>
+    </w:p>
+    <w:p>
+      <w:r>
         <w:rPr>
           <w:noProof/>
-          <w:lang w:bidi="gu-IN"/>
-        </w:rPr>
-      </w:pPr>
-    </w:p>
-    <w:p>
-      <w:r>
-        <w:rPr>
-          <w:noProof/>
         </w:rPr>
         <w:drawing>
-          <wp:inline distT="0" distB="0" distL="0" distR="0" wp14:anchorId="3106BD7C" wp14:editId="6AA017CF">
-            <wp:extent cx="5943600" cy="1193165"/>
-            <wp:effectExtent l="0" t="0" r="0" b="6985"/>
-            <wp:docPr id="10" name="Picture 10"/>
+          <wp:inline distT="0" distB="0" distL="0" distR="0" wp14:anchorId="78F000FD" wp14:editId="2A62F2BB">
+            <wp:extent cx="5943600" cy="2187575"/>
+            <wp:effectExtent l="0" t="0" r="0" b="3175"/>
+            <wp:docPr id="18" name="Picture 18"/>
             <wp:cNvGraphicFramePr>
               <a:graphicFrameLocks xmlns:a="http://schemas.openxmlformats.org/drawingml/2006/main" noChangeAspect="1"/>
             </wp:cNvGraphicFramePr>
@@ -12984,7 +13339,7 @@
                   <pic:spPr>
                     <a:xfrm>
                       <a:off x="0" y="0"/>
-                      <a:ext cx="5943600" cy="1193165"/>
+                      <a:ext cx="5943600" cy="2187575"/>
                     </a:xfrm>
                     <a:prstGeom prst="rect">
                       <a:avLst/>
@@ -12997,45 +13352,57 @@
         </w:drawing>
       </w:r>
     </w:p>
+    <w:p/>
+    <w:p/>
+    <w:p>
+      <w:pPr>
+        <w:pStyle w:val="Heading3"/>
+      </w:pPr>
+      <w:bookmarkStart w:id="34" w:name="_Toc413492219"/>
+      <w:r>
+        <w:t>4.6.3</w:t>
+      </w:r>
+      <w:r>
+        <w:t xml:space="preserve"> </w:t>
+      </w:r>
+      <w:r>
+        <w:t>Login</w:t>
+      </w:r>
+      <w:bookmarkEnd w:id="34"/>
+      <w:r>
+        <w:t xml:space="preserve"> </w:t>
+      </w:r>
+    </w:p>
+    <w:p/>
     <w:p>
       <w:pPr>
         <w:pStyle w:val="Heading4"/>
+      </w:pPr>
+      <w:r>
+        <w:t>4.6.3</w:t>
+      </w:r>
+      <w:r>
+        <w:t>.1 Empty login form</w:t>
+      </w:r>
+    </w:p>
+    <w:p>
+      <w:pPr>
         <w:rPr>
           <w:noProof/>
           <w:lang w:bidi="gu-IN"/>
         </w:rPr>
       </w:pPr>
+    </w:p>
+    <w:p>
       <w:r>
         <w:rPr>
           <w:noProof/>
-          <w:lang w:bidi="gu-IN"/>
-        </w:rPr>
-        <w:t>4.6.3</w:t>
-      </w:r>
-      <w:r>
-        <w:rPr>
-          <w:noProof/>
-          <w:lang w:bidi="gu-IN"/>
-        </w:rPr>
-        <w:t>.2 Empty Password error</w:t>
-      </w:r>
-    </w:p>
-    <w:p>
-      <w:pPr>
-        <w:rPr>
-          <w:noProof/>
-          <w:lang w:bidi="gu-IN"/>
-        </w:rPr>
-      </w:pPr>
-      <w:r>
-        <w:rPr>
-          <w:noProof/>
         </w:rPr>
         <w:drawing>
-          <wp:inline distT="0" distB="0" distL="0" distR="0" wp14:anchorId="1ABE5145" wp14:editId="12407B37">
-            <wp:extent cx="5943600" cy="1720215"/>
-            <wp:effectExtent l="0" t="0" r="0" b="0"/>
-            <wp:docPr id="12" name="Picture 12"/>
+          <wp:inline distT="0" distB="0" distL="0" distR="0" wp14:anchorId="3106BD7C" wp14:editId="6AA017CF">
+            <wp:extent cx="5943600" cy="1193165"/>
+            <wp:effectExtent l="0" t="0" r="0" b="6985"/>
+            <wp:docPr id="10" name="Picture 10"/>
             <wp:cNvGraphicFramePr>
               <a:graphicFrameLocks xmlns:a="http://schemas.openxmlformats.org/drawingml/2006/main" noChangeAspect="1"/>
             </wp:cNvGraphicFramePr>
@@ -13055,7 +13422,7 @@
                   <pic:spPr>
                     <a:xfrm>
                       <a:off x="0" y="0"/>
-                      <a:ext cx="5943600" cy="1720215"/>
+                      <a:ext cx="5943600" cy="1193165"/>
                     </a:xfrm>
                     <a:prstGeom prst="rect">
                       <a:avLst/>
@@ -13071,25 +13438,42 @@
     <w:p>
       <w:pPr>
         <w:pStyle w:val="Heading4"/>
-      </w:pPr>
-      <w:r>
-        <w:lastRenderedPageBreak/>
+        <w:rPr>
+          <w:noProof/>
+          <w:lang w:bidi="gu-IN"/>
+        </w:rPr>
+      </w:pPr>
+      <w:r>
+        <w:rPr>
+          <w:noProof/>
+          <w:lang w:bidi="gu-IN"/>
+        </w:rPr>
         <w:t>4.6.3</w:t>
       </w:r>
       <w:r>
-        <w:t>.3 Password length error</w:t>
-      </w:r>
-    </w:p>
-    <w:p>
-      <w:r>
         <w:rPr>
           <w:noProof/>
+          <w:lang w:bidi="gu-IN"/>
+        </w:rPr>
+        <w:t>.2 Empty Password error</w:t>
+      </w:r>
+    </w:p>
+    <w:p>
+      <w:pPr>
+        <w:rPr>
+          <w:noProof/>
+          <w:lang w:bidi="gu-IN"/>
+        </w:rPr>
+      </w:pPr>
+      <w:r>
+        <w:rPr>
+          <w:noProof/>
         </w:rPr>
         <w:drawing>
-          <wp:inline distT="0" distB="0" distL="0" distR="0" wp14:anchorId="4EC3BAD5" wp14:editId="45E34CA7">
-            <wp:extent cx="5943600" cy="1802765"/>
-            <wp:effectExtent l="0" t="0" r="0" b="6985"/>
-            <wp:docPr id="13" name="Picture 13"/>
+          <wp:inline distT="0" distB="0" distL="0" distR="0" wp14:anchorId="1ABE5145" wp14:editId="12407B37">
+            <wp:extent cx="5943600" cy="1720215"/>
+            <wp:effectExtent l="0" t="0" r="0" b="0"/>
+            <wp:docPr id="12" name="Picture 12"/>
             <wp:cNvGraphicFramePr>
               <a:graphicFrameLocks xmlns:a="http://schemas.openxmlformats.org/drawingml/2006/main" noChangeAspect="1"/>
             </wp:cNvGraphicFramePr>
@@ -13109,7 +13493,7 @@
                   <pic:spPr>
                     <a:xfrm>
                       <a:off x="0" y="0"/>
-                      <a:ext cx="5943600" cy="1802765"/>
+                      <a:ext cx="5943600" cy="1720215"/>
                     </a:xfrm>
                     <a:prstGeom prst="rect">
                       <a:avLst/>
@@ -13127,10 +13511,11 @@
         <w:pStyle w:val="Heading4"/>
       </w:pPr>
       <w:r>
+        <w:lastRenderedPageBreak/>
         <w:t>4.6.3</w:t>
       </w:r>
       <w:r>
-        <w:t>.4 Incorrect password</w:t>
+        <w:t>.3 Password length error</w:t>
       </w:r>
     </w:p>
     <w:p>
@@ -13139,10 +13524,10 @@
           <w:noProof/>
         </w:rPr>
         <w:drawing>
-          <wp:inline distT="0" distB="0" distL="0" distR="0" wp14:anchorId="3C008340" wp14:editId="7AB80D41">
-            <wp:extent cx="5943600" cy="1627505"/>
-            <wp:effectExtent l="0" t="0" r="0" b="0"/>
-            <wp:docPr id="14" name="Picture 14"/>
+          <wp:inline distT="0" distB="0" distL="0" distR="0" wp14:anchorId="4EC3BAD5" wp14:editId="45E34CA7">
+            <wp:extent cx="5943600" cy="1802765"/>
+            <wp:effectExtent l="0" t="0" r="0" b="6985"/>
+            <wp:docPr id="13" name="Picture 13"/>
             <wp:cNvGraphicFramePr>
               <a:graphicFrameLocks xmlns:a="http://schemas.openxmlformats.org/drawingml/2006/main" noChangeAspect="1"/>
             </wp:cNvGraphicFramePr>
@@ -13162,7 +13547,7 @@
                   <pic:spPr>
                     <a:xfrm>
                       <a:off x="0" y="0"/>
-                      <a:ext cx="5943600" cy="1627505"/>
+                      <a:ext cx="5943600" cy="1802765"/>
                     </a:xfrm>
                     <a:prstGeom prst="rect">
                       <a:avLst/>
@@ -13175,37 +13560,27 @@
         </w:drawing>
       </w:r>
     </w:p>
-    <w:p/>
-    <w:p>
-      <w:pPr>
-        <w:pStyle w:val="Heading3"/>
-      </w:pPr>
-      <w:bookmarkStart w:id="35" w:name="_Toc413492220"/>
-      <w:r>
-        <w:t>4.6.4 Profile Page</w:t>
-      </w:r>
-      <w:bookmarkEnd w:id="35"/>
-    </w:p>
-    <w:p/>
     <w:p>
       <w:pPr>
         <w:pStyle w:val="Heading4"/>
       </w:pPr>
       <w:r>
-        <w:t>4.6.4.1 Next page (Profile) after successful registration</w:t>
-      </w:r>
-    </w:p>
-    <w:p/>
+        <w:t>4.6.3</w:t>
+      </w:r>
+      <w:r>
+        <w:t>.4 Incorrect password</w:t>
+      </w:r>
+    </w:p>
     <w:p>
       <w:r>
         <w:rPr>
           <w:noProof/>
         </w:rPr>
         <w:drawing>
-          <wp:inline distT="0" distB="0" distL="0" distR="0" wp14:anchorId="01E1831C" wp14:editId="436F6C77">
-            <wp:extent cx="5943600" cy="2716530"/>
-            <wp:effectExtent l="0" t="0" r="0" b="7620"/>
-            <wp:docPr id="8" name="Picture 8"/>
+          <wp:inline distT="0" distB="0" distL="0" distR="0" wp14:anchorId="3C008340" wp14:editId="7AB80D41">
+            <wp:extent cx="5943600" cy="1627505"/>
+            <wp:effectExtent l="0" t="0" r="0" b="0"/>
+            <wp:docPr id="14" name="Picture 14"/>
             <wp:cNvGraphicFramePr>
               <a:graphicFrameLocks xmlns:a="http://schemas.openxmlformats.org/drawingml/2006/main" noChangeAspect="1"/>
             </wp:cNvGraphicFramePr>
@@ -13225,7 +13600,7 @@
                   <pic:spPr>
                     <a:xfrm>
                       <a:off x="0" y="0"/>
-                      <a:ext cx="5943600" cy="2716530"/>
+                      <a:ext cx="5943600" cy="1627505"/>
                     </a:xfrm>
                     <a:prstGeom prst="rect">
                       <a:avLst/>
@@ -13243,24 +13618,32 @@
       <w:pPr>
         <w:pStyle w:val="Heading3"/>
       </w:pPr>
-      <w:bookmarkStart w:id="36" w:name="_Toc413492221"/>
-      <w:r>
-        <w:lastRenderedPageBreak/>
-        <w:t>4.6.5 Job Search Page</w:t>
-      </w:r>
-      <w:bookmarkEnd w:id="36"/>
+      <w:bookmarkStart w:id="35" w:name="_Toc413492220"/>
+      <w:r>
+        <w:t>4.6.4 Profile Page</w:t>
+      </w:r>
+      <w:bookmarkEnd w:id="35"/>
     </w:p>
     <w:p/>
     <w:p>
+      <w:pPr>
+        <w:pStyle w:val="Heading4"/>
+      </w:pPr>
+      <w:r>
+        <w:t>4.6.4.1 Next page (Profile) after successful registration</w:t>
+      </w:r>
+    </w:p>
+    <w:p/>
+    <w:p>
       <w:r>
         <w:rPr>
           <w:noProof/>
         </w:rPr>
         <w:drawing>
-          <wp:inline distT="0" distB="0" distL="0" distR="0" wp14:anchorId="24A0D9EA" wp14:editId="49D4B7D4">
-            <wp:extent cx="5943600" cy="2675890"/>
-            <wp:effectExtent l="0" t="0" r="0" b="0"/>
-            <wp:docPr id="19" name="Picture 19"/>
+          <wp:inline distT="0" distB="0" distL="0" distR="0" wp14:anchorId="01E1831C" wp14:editId="436F6C77">
+            <wp:extent cx="5943600" cy="2716530"/>
+            <wp:effectExtent l="0" t="0" r="0" b="7620"/>
+            <wp:docPr id="8" name="Picture 8"/>
             <wp:cNvGraphicFramePr>
               <a:graphicFrameLocks xmlns:a="http://schemas.openxmlformats.org/drawingml/2006/main" noChangeAspect="1"/>
             </wp:cNvGraphicFramePr>
@@ -13280,6 +13663,61 @@
                   <pic:spPr>
                     <a:xfrm>
                       <a:off x="0" y="0"/>
+                      <a:ext cx="5943600" cy="2716530"/>
+                    </a:xfrm>
+                    <a:prstGeom prst="rect">
+                      <a:avLst/>
+                    </a:prstGeom>
+                  </pic:spPr>
+                </pic:pic>
+              </a:graphicData>
+            </a:graphic>
+          </wp:inline>
+        </w:drawing>
+      </w:r>
+    </w:p>
+    <w:p/>
+    <w:p>
+      <w:pPr>
+        <w:pStyle w:val="Heading3"/>
+      </w:pPr>
+      <w:bookmarkStart w:id="36" w:name="_Toc413492221"/>
+      <w:r>
+        <w:lastRenderedPageBreak/>
+        <w:t>4.6.5 Job Search Page</w:t>
+      </w:r>
+      <w:bookmarkEnd w:id="36"/>
+    </w:p>
+    <w:p/>
+    <w:p>
+      <w:r>
+        <w:rPr>
+          <w:noProof/>
+        </w:rPr>
+        <w:drawing>
+          <wp:inline distT="0" distB="0" distL="0" distR="0" wp14:anchorId="24A0D9EA" wp14:editId="49D4B7D4">
+            <wp:extent cx="5943600" cy="2675890"/>
+            <wp:effectExtent l="0" t="0" r="0" b="0"/>
+            <wp:docPr id="19" name="Picture 19"/>
+            <wp:cNvGraphicFramePr>
+              <a:graphicFrameLocks xmlns:a="http://schemas.openxmlformats.org/drawingml/2006/main" noChangeAspect="1"/>
+            </wp:cNvGraphicFramePr>
+            <a:graphic xmlns:a="http://schemas.openxmlformats.org/drawingml/2006/main">
+              <a:graphicData uri="http://schemas.openxmlformats.org/drawingml/2006/picture">
+                <pic:pic xmlns:pic="http://schemas.openxmlformats.org/drawingml/2006/picture">
+                  <pic:nvPicPr>
+                    <pic:cNvPr id="0" name=""/>
+                    <pic:cNvPicPr/>
+                  </pic:nvPicPr>
+                  <pic:blipFill>
+                    <a:blip r:embed="rId83"/>
+                    <a:stretch>
+                      <a:fillRect/>
+                    </a:stretch>
+                  </pic:blipFill>
+                  <pic:spPr>
+                    <a:xfrm>
+                      <a:off x="0" y="0"/>
                       <a:ext cx="5943600" cy="2675890"/>
                     </a:xfrm>
                     <a:prstGeom prst="rect">
@@ -13326,7 +13764,7 @@
                     <pic:cNvPicPr/>
                   </pic:nvPicPr>
                   <pic:blipFill>
-                    <a:blip r:embed="rId83"/>
+                    <a:blip r:embed="rId84"/>
                     <a:stretch>
                       <a:fillRect/>
                     </a:stretch>
@@ -14917,6 +15355,18 @@
       <w:ind w:left="480"/>
     </w:pPr>
   </w:style>
+  <w:style w:type="paragraph" w:styleId="NormalWeb">
+    <w:name w:val="Normal (Web)"/>
+    <w:basedOn w:val="Normal"/>
+    <w:uiPriority w:val="99"/>
+    <w:semiHidden/>
+    <w:unhideWhenUsed/>
+    <w:rsid w:val="0083447C"/>
+    <w:rPr>
+      <w:rFonts w:ascii="Times New Roman" w:hAnsi="Times New Roman"/>
+      <w:szCs w:val="24"/>
+    </w:rPr>
+  </w:style>
 </w:styles>
 </file>
 
@@ -15489,6 +15939,18 @@
       <w:ind w:left="480"/>
     </w:pPr>
   </w:style>
+  <w:style w:type="paragraph" w:styleId="NormalWeb">
+    <w:name w:val="Normal (Web)"/>
+    <w:basedOn w:val="Normal"/>
+    <w:uiPriority w:val="99"/>
+    <w:semiHidden/>
+    <w:unhideWhenUsed/>
+    <w:rsid w:val="0083447C"/>
+    <w:rPr>
+      <w:rFonts w:ascii="Times New Roman" w:hAnsi="Times New Roman"/>
+      <w:szCs w:val="24"/>
+    </w:rPr>
+  </w:style>
 </w:styles>
 </file>
 
@@ -15782,7 +16244,7 @@
 </file>
 
 <file path=customXml/itemProps1.xml><?xml version="1.0" encoding="utf-8"?>
-<ds:datastoreItem xmlns:ds="http://schemas.openxmlformats.org/officeDocument/2006/customXml" ds:itemID="{A3D3331D-23E1-2F41-9D4E-AC8AFBF237C1}">
+<ds:datastoreItem xmlns:ds="http://schemas.openxmlformats.org/officeDocument/2006/customXml" ds:itemID="{3C54E3A2-55BF-4840-9F70-3C3F5697E228}">
   <ds:schemaRefs>
     <ds:schemaRef ds:uri="http://schemas.openxmlformats.org/officeDocument/2006/bibliography"/>
   </ds:schemaRefs>

</xml_diff>